<commit_message>
aniel sasu checkin update
</commit_message>
<xml_diff>
--- a/danielsasu/danielsasu/wwwroot/file/DanielNSasuResume.docx
+++ b/danielsasu/danielsasu/wwwroot/file/DanielNSasuResume.docx
@@ -51,16 +51,32 @@
         </w:rPr>
         <w:t xml:space="preserve">Senior </w:t>
       </w:r>
+      <w:r>
+        <w:rPr>
+          <w:b/>
+          <w:bCs/>
+          <w:sz w:val="24"/>
+          <w:szCs w:val="24"/>
+        </w:rPr>
+        <w:t>Software Engineer</w:t>
+      </w:r>
+    </w:p>
+    <w:p>
+      <w:pPr>
+        <w:jc w:val="center"/>
+        <w:rPr>
+          <w:sz w:val="24"/>
+          <w:szCs w:val="24"/>
+        </w:rPr>
+      </w:pPr>
       <w:bookmarkStart w:id="0" w:name="_GoBack"/>
       <w:bookmarkEnd w:id="0"/>
       <w:r>
         <w:rPr>
-          <w:b/>
-          <w:bCs/>
-          <w:sz w:val="24"/>
-          <w:szCs w:val="24"/>
-        </w:rPr>
-        <w:t>Software Engineer</w:t>
+          <w:sz w:val="24"/>
+          <w:szCs w:val="24"/>
+        </w:rPr>
+        <w:t>Sandy Springs, GA 30350</w:t>
       </w:r>
     </w:p>
     <w:p>
@@ -76,28 +92,13 @@
           <w:sz w:val="24"/>
           <w:szCs w:val="24"/>
         </w:rPr>
-        <w:t>Sandy Springs, GA 30350</w:t>
-      </w:r>
-    </w:p>
-    <w:p>
-      <w:pPr>
-        <w:jc w:val="center"/>
-        <w:rPr>
-          <w:sz w:val="24"/>
-          <w:szCs w:val="24"/>
-        </w:rPr>
-      </w:pPr>
-      <w:r>
-        <w:rPr>
-          <w:sz w:val="24"/>
-          <w:szCs w:val="24"/>
-        </w:rPr>
         <w:t>404-488-4390</w:t>
       </w:r>
     </w:p>
     <w:p>
       <w:pPr>
         <w:rPr>
+          <w:rStyle w:val="Hyperlink"/>
           <w:sz w:val="24"/>
           <w:szCs w:val="24"/>
         </w:rPr>
@@ -145,6 +146,38 @@
           <w:szCs w:val="24"/>
         </w:rPr>
         <w:t>com</w:t>
+      </w:r>
+    </w:p>
+    <w:p>
+      <w:pPr>
+        <w:rPr>
+          <w:sz w:val="24"/>
+          <w:szCs w:val="24"/>
+        </w:rPr>
+      </w:pPr>
+      <w:r>
+        <w:rPr>
+          <w:sz w:val="24"/>
+          <w:szCs w:val="24"/>
+        </w:rPr>
+        <w:t xml:space="preserve">                                                  </w:t>
+      </w:r>
+      <w:hyperlink r:id="rId8" w:history="1">
+        <w:r>
+          <w:rPr>
+            <w:rStyle w:val="Hyperlink"/>
+            <w:sz w:val="24"/>
+            <w:szCs w:val="24"/>
+          </w:rPr>
+          <w:t>https://github.com/dsasu1</w:t>
+        </w:r>
+      </w:hyperlink>
+      <w:r>
+        <w:rPr>
+          <w:sz w:val="24"/>
+          <w:szCs w:val="24"/>
+        </w:rPr>
+        <w:t xml:space="preserve"> </w:t>
       </w:r>
     </w:p>
     <w:p>
@@ -331,7 +364,6 @@
     <w:p>
       <w:pPr>
         <w:rPr>
-          <w:iCs/>
           <w:sz w:val="24"/>
           <w:szCs w:val="24"/>
         </w:rPr>
@@ -361,435 +393,264 @@
           <w:sz w:val="24"/>
           <w:szCs w:val="24"/>
         </w:rPr>
-        <w:t>Technical skills</w:t>
-      </w:r>
-    </w:p>
-    <w:p>
-      <w:pPr>
-        <w:ind w:left="720"/>
-        <w:rPr>
-          <w:i/>
+        <w:t>pROFESSIONAL SUMMARY</w:t>
+      </w:r>
+    </w:p>
+    <w:p>
+      <w:pPr>
+        <w:jc w:val="center"/>
+        <w:rPr>
+          <w:sz w:val="24"/>
+          <w:szCs w:val="24"/>
+        </w:rPr>
+      </w:pPr>
+    </w:p>
+    <w:p>
+      <w:pPr>
+        <w:pStyle w:val="ListParagraph"/>
+        <w:numPr>
+          <w:ilvl w:val="0"/>
+          <w:numId w:val="10"/>
+        </w:numPr>
+        <w:rPr>
+          <w:sz w:val="24"/>
+          <w:szCs w:val="24"/>
+        </w:rPr>
+      </w:pPr>
+      <w:r>
+        <w:rPr>
+          <w:sz w:val="24"/>
+          <w:szCs w:val="24"/>
+        </w:rPr>
+        <w:t xml:space="preserve">Extensive experience in developing </w:t>
+      </w:r>
+      <w:r>
+        <w:rPr>
+          <w:sz w:val="24"/>
+          <w:szCs w:val="24"/>
+        </w:rPr>
+        <w:t xml:space="preserve">software applications </w:t>
+      </w:r>
+      <w:r>
+        <w:rPr>
+          <w:sz w:val="24"/>
+          <w:szCs w:val="24"/>
+        </w:rPr>
+        <w:t>using</w:t>
+      </w:r>
+      <w:r>
+        <w:rPr>
+          <w:sz w:val="24"/>
+          <w:szCs w:val="24"/>
+        </w:rPr>
+        <w:t xml:space="preserve"> .NET, C#,</w:t>
+      </w:r>
+      <w:r>
+        <w:rPr>
+          <w:sz w:val="24"/>
+          <w:szCs w:val="24"/>
+        </w:rPr>
+        <w:t xml:space="preserve"> HTML/HTML5, CSS, React JS, Redux, Angular, Node.js,</w:t>
+      </w:r>
+      <w:r>
+        <w:rPr>
+          <w:sz w:val="24"/>
+          <w:szCs w:val="24"/>
+        </w:rPr>
+        <w:t xml:space="preserve"> </w:t>
+      </w:r>
+      <w:r>
+        <w:rPr>
+          <w:sz w:val="24"/>
+          <w:szCs w:val="24"/>
+        </w:rPr>
+        <w:t>Bootstrap</w:t>
+      </w:r>
+      <w:r>
+        <w:rPr>
+          <w:sz w:val="24"/>
+          <w:szCs w:val="24"/>
+        </w:rPr>
+        <w:t>, AWS Dynamo, Lambda function, AWS SNS, AWS SQS.</w:t>
+      </w:r>
+    </w:p>
+    <w:p>
+      <w:pPr>
+        <w:pStyle w:val="ListParagraph"/>
+        <w:numPr>
+          <w:ilvl w:val="0"/>
+          <w:numId w:val="10"/>
+        </w:numPr>
+        <w:rPr>
+          <w:sz w:val="24"/>
+          <w:szCs w:val="24"/>
+        </w:rPr>
+      </w:pPr>
+      <w:r>
+        <w:rPr>
+          <w:sz w:val="24"/>
+          <w:szCs w:val="24"/>
+        </w:rPr>
+        <w:t>Extensive knowledge in developing single - page applications (SPAs)</w:t>
+      </w:r>
+      <w:r>
+        <w:rPr>
+          <w:sz w:val="24"/>
+          <w:szCs w:val="24"/>
+        </w:rPr>
+        <w:t>.</w:t>
+      </w:r>
+    </w:p>
+    <w:p>
+      <w:pPr>
+        <w:pStyle w:val="ListParagraph"/>
+        <w:numPr>
+          <w:ilvl w:val="0"/>
+          <w:numId w:val="10"/>
+        </w:numPr>
+        <w:rPr>
+          <w:sz w:val="24"/>
+          <w:szCs w:val="24"/>
+        </w:rPr>
+      </w:pPr>
+      <w:r>
+        <w:rPr>
+          <w:sz w:val="24"/>
+          <w:szCs w:val="24"/>
+        </w:rPr>
+        <w:t xml:space="preserve">Experience in </w:t>
+      </w:r>
+      <w:r>
+        <w:rPr>
+          <w:sz w:val="24"/>
+          <w:szCs w:val="24"/>
+        </w:rPr>
+        <w:t>Continuous Integration: Team city and Octopus</w:t>
+      </w:r>
+      <w:r>
+        <w:rPr>
+          <w:sz w:val="24"/>
+          <w:szCs w:val="24"/>
+        </w:rPr>
+        <w:t>.</w:t>
+      </w:r>
+    </w:p>
+    <w:p>
+      <w:pPr>
+        <w:pStyle w:val="ListParagraph"/>
+        <w:numPr>
+          <w:ilvl w:val="0"/>
+          <w:numId w:val="10"/>
+        </w:numPr>
+        <w:rPr>
+          <w:sz w:val="24"/>
+          <w:szCs w:val="24"/>
+        </w:rPr>
+      </w:pPr>
+      <w:r>
+        <w:rPr>
+          <w:sz w:val="24"/>
+          <w:szCs w:val="24"/>
+        </w:rPr>
+        <w:t>Experience in using React JS</w:t>
+      </w:r>
+      <w:r>
+        <w:rPr>
+          <w:sz w:val="24"/>
+          <w:szCs w:val="24"/>
+        </w:rPr>
+        <w:t xml:space="preserve"> and Angular</w:t>
+      </w:r>
+      <w:r>
+        <w:rPr>
+          <w:sz w:val="24"/>
+          <w:szCs w:val="24"/>
+        </w:rPr>
+        <w:t xml:space="preserve"> components, Forms, Events, Keys, Router, plus Redux, Animations and Flux concept.</w:t>
+      </w:r>
+    </w:p>
+    <w:p>
+      <w:pPr>
+        <w:pStyle w:val="ListParagraph"/>
+        <w:numPr>
+          <w:ilvl w:val="0"/>
+          <w:numId w:val="10"/>
+        </w:numPr>
+        <w:rPr>
+          <w:sz w:val="24"/>
+          <w:szCs w:val="24"/>
+        </w:rPr>
+      </w:pPr>
+      <w:r>
+        <w:rPr>
+          <w:sz w:val="24"/>
+          <w:szCs w:val="24"/>
+        </w:rPr>
+        <w:t>Familiar with creating Custom Reusable React Components Library</w:t>
+      </w:r>
+      <w:r>
+        <w:rPr>
+          <w:sz w:val="24"/>
+          <w:szCs w:val="24"/>
+        </w:rPr>
+        <w:t>.</w:t>
+      </w:r>
+    </w:p>
+    <w:p>
+      <w:pPr>
+        <w:pStyle w:val="ListParagraph"/>
+        <w:numPr>
+          <w:ilvl w:val="0"/>
+          <w:numId w:val="10"/>
+        </w:numPr>
+        <w:rPr>
+          <w:sz w:val="24"/>
+          <w:szCs w:val="24"/>
+        </w:rPr>
+      </w:pPr>
+      <w:r>
+        <w:rPr>
+          <w:sz w:val="24"/>
+          <w:szCs w:val="24"/>
+        </w:rPr>
+        <w:t>Used JIRA as the bug tracking system to track and maintain the history of bugs/issues on everyday basis</w:t>
+      </w:r>
+      <w:r>
+        <w:rPr>
+          <w:sz w:val="24"/>
+          <w:szCs w:val="24"/>
+        </w:rPr>
+        <w:t>.</w:t>
+      </w:r>
+    </w:p>
+    <w:p>
+      <w:pPr>
+        <w:pStyle w:val="ListParagraph"/>
+        <w:numPr>
+          <w:ilvl w:val="0"/>
+          <w:numId w:val="10"/>
+        </w:numPr>
+        <w:rPr>
+          <w:sz w:val="24"/>
+          <w:szCs w:val="24"/>
+        </w:rPr>
+      </w:pPr>
+      <w:r>
+        <w:rPr>
+          <w:sz w:val="24"/>
+          <w:szCs w:val="24"/>
+        </w:rPr>
+        <w:t>Extensively used Git for version controlling</w:t>
+      </w:r>
+    </w:p>
+    <w:p>
+      <w:pPr>
+        <w:rPr>
           <w:iCs/>
           <w:sz w:val="24"/>
           <w:szCs w:val="24"/>
         </w:rPr>
       </w:pPr>
-    </w:p>
-    <w:p>
-      <w:pPr>
-        <w:rPr>
-          <w:sz w:val="24"/>
-          <w:szCs w:val="24"/>
-        </w:rPr>
-      </w:pPr>
-      <w:r>
-        <w:rPr>
-          <w:b/>
-          <w:bCs/>
-          <w:sz w:val="24"/>
-          <w:szCs w:val="24"/>
-        </w:rPr>
-        <w:t>Languages/Expertise</w:t>
-      </w:r>
-      <w:r>
-        <w:rPr>
-          <w:sz w:val="24"/>
-          <w:szCs w:val="24"/>
-        </w:rPr>
-        <w:t>:</w:t>
-      </w:r>
-      <w:r>
-        <w:rPr>
-          <w:sz w:val="24"/>
-          <w:szCs w:val="24"/>
-        </w:rPr>
-        <w:t xml:space="preserve"> .Net Framework,</w:t>
-      </w:r>
-      <w:r>
-        <w:rPr>
-          <w:sz w:val="24"/>
-          <w:szCs w:val="24"/>
-        </w:rPr>
-        <w:t xml:space="preserve"> ASP.NET MVC, ASP.NET Web forms, .Net Core, Entity Framework </w:t>
-      </w:r>
-      <w:proofErr w:type="gramStart"/>
-      <w:r>
-        <w:rPr>
-          <w:sz w:val="24"/>
-          <w:szCs w:val="24"/>
-        </w:rPr>
-        <w:t>Core,</w:t>
-      </w:r>
-      <w:r>
-        <w:rPr>
-          <w:sz w:val="24"/>
-          <w:szCs w:val="24"/>
-        </w:rPr>
-        <w:t xml:space="preserve">  C#</w:t>
-      </w:r>
-      <w:proofErr w:type="gramEnd"/>
-      <w:r>
-        <w:rPr>
-          <w:sz w:val="24"/>
-          <w:szCs w:val="24"/>
-        </w:rPr>
-        <w:t>, MS</w:t>
-      </w:r>
-      <w:r>
-        <w:rPr>
-          <w:sz w:val="24"/>
-          <w:szCs w:val="24"/>
-        </w:rPr>
-        <w:t xml:space="preserve"> SQL, </w:t>
-      </w:r>
-      <w:r>
-        <w:rPr>
-          <w:sz w:val="24"/>
-          <w:szCs w:val="24"/>
-        </w:rPr>
-        <w:t>Web API , Angular 2-</w:t>
-      </w:r>
-      <w:r>
-        <w:rPr>
-          <w:sz w:val="24"/>
-          <w:szCs w:val="24"/>
-        </w:rPr>
-        <w:t>6</w:t>
-      </w:r>
-      <w:r>
-        <w:rPr>
-          <w:sz w:val="24"/>
-          <w:szCs w:val="24"/>
-        </w:rPr>
-        <w:t xml:space="preserve"> , Typescript, Node.js ,</w:t>
-      </w:r>
-      <w:r>
-        <w:rPr>
-          <w:sz w:val="24"/>
-          <w:szCs w:val="24"/>
-        </w:rPr>
-        <w:t xml:space="preserve"> </w:t>
-      </w:r>
-      <w:r>
-        <w:rPr>
-          <w:sz w:val="24"/>
-          <w:szCs w:val="24"/>
-        </w:rPr>
-        <w:t>Bootstrap</w:t>
-      </w:r>
-      <w:r>
-        <w:rPr>
-          <w:sz w:val="24"/>
-          <w:szCs w:val="24"/>
-        </w:rPr>
-        <w:t xml:space="preserve"> ,</w:t>
-      </w:r>
-      <w:r>
-        <w:rPr>
-          <w:sz w:val="24"/>
-          <w:szCs w:val="24"/>
-        </w:rPr>
-        <w:t>MongoDB,</w:t>
-      </w:r>
-      <w:r>
-        <w:rPr>
-          <w:sz w:val="24"/>
-          <w:szCs w:val="24"/>
-        </w:rPr>
-        <w:t xml:space="preserve"> JavaScript, </w:t>
-      </w:r>
-      <w:proofErr w:type="spellStart"/>
-      <w:r>
-        <w:rPr>
-          <w:sz w:val="24"/>
-          <w:szCs w:val="24"/>
-        </w:rPr>
-        <w:t>Knockoutjs</w:t>
-      </w:r>
-      <w:proofErr w:type="spellEnd"/>
-      <w:r>
-        <w:rPr>
-          <w:sz w:val="24"/>
-          <w:szCs w:val="24"/>
-        </w:rPr>
-        <w:t xml:space="preserve">, </w:t>
-      </w:r>
-      <w:r>
-        <w:rPr>
-          <w:sz w:val="24"/>
-          <w:szCs w:val="24"/>
-        </w:rPr>
-        <w:t xml:space="preserve">CSS, XML, </w:t>
-      </w:r>
-      <w:proofErr w:type="spellStart"/>
-      <w:r>
-        <w:rPr>
-          <w:sz w:val="24"/>
-          <w:szCs w:val="24"/>
-        </w:rPr>
-        <w:t>JQuery</w:t>
-      </w:r>
-      <w:proofErr w:type="spellEnd"/>
-      <w:r>
-        <w:rPr>
-          <w:sz w:val="24"/>
-          <w:szCs w:val="24"/>
-        </w:rPr>
-        <w:t>, HTML 5,</w:t>
-      </w:r>
-      <w:r>
-        <w:rPr>
-          <w:sz w:val="24"/>
-          <w:szCs w:val="24"/>
-        </w:rPr>
-        <w:t>WCF Services</w:t>
-      </w:r>
-      <w:r>
-        <w:rPr>
-          <w:sz w:val="24"/>
-          <w:szCs w:val="24"/>
-        </w:rPr>
-        <w:t>, Windows</w:t>
-      </w:r>
-      <w:r>
-        <w:rPr>
-          <w:sz w:val="24"/>
-          <w:szCs w:val="24"/>
-        </w:rPr>
-        <w:t xml:space="preserve"> Service, Unit Test</w:t>
-      </w:r>
-      <w:r>
-        <w:rPr>
-          <w:sz w:val="24"/>
-          <w:szCs w:val="24"/>
-        </w:rPr>
-        <w:t>, Continuous Integrat</w:t>
-      </w:r>
-      <w:r>
-        <w:rPr>
-          <w:sz w:val="24"/>
-          <w:szCs w:val="24"/>
-        </w:rPr>
-        <w:t>ion</w:t>
-      </w:r>
-      <w:r>
-        <w:rPr>
-          <w:sz w:val="24"/>
-          <w:szCs w:val="24"/>
-        </w:rPr>
-        <w:t>,</w:t>
-      </w:r>
-      <w:r>
-        <w:rPr>
-          <w:sz w:val="24"/>
-          <w:szCs w:val="24"/>
-        </w:rPr>
-        <w:t xml:space="preserve"> </w:t>
-      </w:r>
-      <w:r>
-        <w:rPr>
-          <w:sz w:val="24"/>
-          <w:szCs w:val="24"/>
-        </w:rPr>
-        <w:t xml:space="preserve">PWA, AWS </w:t>
-      </w:r>
-      <w:proofErr w:type="spellStart"/>
-      <w:r>
-        <w:rPr>
-          <w:sz w:val="24"/>
-          <w:szCs w:val="24"/>
-        </w:rPr>
-        <w:t>ElasticCache</w:t>
-      </w:r>
-      <w:proofErr w:type="spellEnd"/>
-      <w:r>
-        <w:rPr>
-          <w:sz w:val="24"/>
-          <w:szCs w:val="24"/>
-        </w:rPr>
-        <w:t>, AWS SQS, AWS EC2</w:t>
-      </w:r>
-      <w:r>
-        <w:rPr>
-          <w:sz w:val="24"/>
-          <w:szCs w:val="24"/>
-        </w:rPr>
-        <w:t>, Windows Azure.</w:t>
-      </w:r>
-    </w:p>
-    <w:p>
-      <w:pPr>
-        <w:rPr>
-          <w:sz w:val="24"/>
-          <w:szCs w:val="24"/>
-        </w:rPr>
-      </w:pPr>
-      <w:r>
-        <w:rPr>
-          <w:sz w:val="24"/>
-          <w:szCs w:val="24"/>
-        </w:rPr>
-        <w:t xml:space="preserve">                                           </w:t>
-      </w:r>
-    </w:p>
-    <w:p>
-      <w:pPr>
-        <w:rPr>
-          <w:sz w:val="24"/>
-          <w:szCs w:val="24"/>
-        </w:rPr>
-      </w:pPr>
-      <w:r>
-        <w:rPr>
-          <w:b/>
-          <w:bCs/>
-          <w:sz w:val="24"/>
-          <w:szCs w:val="24"/>
-        </w:rPr>
-        <w:t>Database Systems</w:t>
-      </w:r>
-      <w:r>
-        <w:rPr>
-          <w:sz w:val="24"/>
-          <w:szCs w:val="24"/>
-        </w:rPr>
-        <w:t>:  MS SQL,</w:t>
-      </w:r>
-      <w:r>
-        <w:rPr>
-          <w:sz w:val="24"/>
-          <w:szCs w:val="24"/>
-        </w:rPr>
-        <w:t xml:space="preserve"> MongoDB</w:t>
-      </w:r>
-      <w:r>
-        <w:rPr>
-          <w:sz w:val="24"/>
-          <w:szCs w:val="24"/>
-        </w:rPr>
-        <w:t>, AWS DynamoDB.</w:t>
-      </w:r>
-    </w:p>
-    <w:p>
-      <w:pPr>
-        <w:rPr>
-          <w:sz w:val="24"/>
-          <w:szCs w:val="24"/>
-        </w:rPr>
-      </w:pPr>
-    </w:p>
-    <w:p>
-      <w:pPr>
-        <w:rPr>
-          <w:sz w:val="24"/>
-          <w:szCs w:val="24"/>
-        </w:rPr>
-      </w:pPr>
-      <w:r>
-        <w:rPr>
-          <w:b/>
-          <w:bCs/>
-          <w:sz w:val="24"/>
-          <w:szCs w:val="24"/>
-        </w:rPr>
-        <w:t>Software</w:t>
-      </w:r>
-      <w:r>
-        <w:rPr>
-          <w:sz w:val="24"/>
-          <w:szCs w:val="24"/>
-        </w:rPr>
-        <w:t>:    MS Visual Studio,</w:t>
-      </w:r>
-      <w:r>
-        <w:rPr>
-          <w:sz w:val="24"/>
-          <w:szCs w:val="24"/>
-        </w:rPr>
-        <w:t xml:space="preserve"> Visual Code</w:t>
-      </w:r>
-      <w:r>
-        <w:rPr>
-          <w:sz w:val="24"/>
-          <w:szCs w:val="24"/>
-        </w:rPr>
-        <w:t xml:space="preserve"> TFS, Git</w:t>
-      </w:r>
-      <w:r>
-        <w:rPr>
-          <w:sz w:val="24"/>
-          <w:szCs w:val="24"/>
-        </w:rPr>
-        <w:t>, TeamC</w:t>
-      </w:r>
-      <w:r>
-        <w:rPr>
-          <w:sz w:val="24"/>
-          <w:szCs w:val="24"/>
-        </w:rPr>
-        <w:t>ity, Octopus, SourceTree.</w:t>
-      </w:r>
-    </w:p>
-    <w:p>
-      <w:pPr>
-        <w:rPr>
-          <w:sz w:val="24"/>
-          <w:szCs w:val="24"/>
-        </w:rPr>
-      </w:pPr>
-    </w:p>
-    <w:p>
-      <w:pPr>
-        <w:rPr>
-          <w:sz w:val="24"/>
-          <w:szCs w:val="24"/>
-        </w:rPr>
-      </w:pPr>
-      <w:r>
-        <w:rPr>
-          <w:b/>
-          <w:sz w:val="24"/>
-          <w:szCs w:val="24"/>
-        </w:rPr>
-        <w:t>Industries:</w:t>
-      </w:r>
-      <w:r>
-        <w:rPr>
-          <w:b/>
-          <w:sz w:val="24"/>
-          <w:szCs w:val="24"/>
-        </w:rPr>
-        <w:t xml:space="preserve"> </w:t>
-      </w:r>
-      <w:r>
-        <w:rPr>
-          <w:sz w:val="24"/>
-          <w:szCs w:val="24"/>
-        </w:rPr>
-        <w:t>Insurance, Ecommerce, Content Management Systems, Utilities, Billing</w:t>
-      </w:r>
-      <w:r>
-        <w:rPr>
-          <w:sz w:val="24"/>
-          <w:szCs w:val="24"/>
-        </w:rPr>
-        <w:t>, Marketing.</w:t>
-      </w:r>
-    </w:p>
-    <w:p>
-      <w:pPr>
-        <w:rPr>
-          <w:sz w:val="24"/>
-          <w:szCs w:val="24"/>
-        </w:rPr>
-      </w:pPr>
-      <w:r>
-        <w:rPr>
-          <w:sz w:val="24"/>
-          <w:szCs w:val="24"/>
-        </w:rPr>
-        <w:t xml:space="preserve">                                           </w:t>
-      </w:r>
     </w:p>
     <w:p>
       <w:pPr>
@@ -815,6 +676,491 @@
           <w:sz w:val="24"/>
           <w:szCs w:val="24"/>
         </w:rPr>
+        <w:t>Technical skills</w:t>
+      </w:r>
+    </w:p>
+    <w:p>
+      <w:pPr>
+        <w:ind w:left="720"/>
+        <w:rPr>
+          <w:i/>
+          <w:iCs/>
+          <w:sz w:val="24"/>
+          <w:szCs w:val="24"/>
+        </w:rPr>
+      </w:pPr>
+    </w:p>
+    <w:p>
+      <w:pPr>
+        <w:rPr>
+          <w:sz w:val="24"/>
+          <w:szCs w:val="24"/>
+        </w:rPr>
+      </w:pPr>
+      <w:r>
+        <w:rPr>
+          <w:b/>
+          <w:bCs/>
+          <w:sz w:val="24"/>
+          <w:szCs w:val="24"/>
+        </w:rPr>
+        <w:t>Languages/Expertise</w:t>
+      </w:r>
+      <w:r>
+        <w:rPr>
+          <w:sz w:val="24"/>
+          <w:szCs w:val="24"/>
+        </w:rPr>
+        <w:t>:</w:t>
+      </w:r>
+      <w:r>
+        <w:rPr>
+          <w:sz w:val="24"/>
+          <w:szCs w:val="24"/>
+        </w:rPr>
+        <w:t xml:space="preserve"> .Net Framework,</w:t>
+      </w:r>
+      <w:r>
+        <w:rPr>
+          <w:sz w:val="24"/>
+          <w:szCs w:val="24"/>
+        </w:rPr>
+        <w:t xml:space="preserve"> ASP.NET MVC, ASP.NET Web forms, .Net Core, Entity Framework </w:t>
+      </w:r>
+      <w:proofErr w:type="gramStart"/>
+      <w:r>
+        <w:rPr>
+          <w:sz w:val="24"/>
+          <w:szCs w:val="24"/>
+        </w:rPr>
+        <w:t>Core,</w:t>
+      </w:r>
+      <w:r>
+        <w:rPr>
+          <w:sz w:val="24"/>
+          <w:szCs w:val="24"/>
+        </w:rPr>
+        <w:t xml:space="preserve">  C#</w:t>
+      </w:r>
+      <w:proofErr w:type="gramEnd"/>
+      <w:r>
+        <w:rPr>
+          <w:sz w:val="24"/>
+          <w:szCs w:val="24"/>
+        </w:rPr>
+        <w:t>, MS</w:t>
+      </w:r>
+      <w:r>
+        <w:rPr>
+          <w:sz w:val="24"/>
+          <w:szCs w:val="24"/>
+        </w:rPr>
+        <w:t xml:space="preserve"> SQL, </w:t>
+      </w:r>
+      <w:r>
+        <w:rPr>
+          <w:sz w:val="24"/>
+          <w:szCs w:val="24"/>
+        </w:rPr>
+        <w:t>Web API , Angular 2-</w:t>
+      </w:r>
+      <w:r>
+        <w:rPr>
+          <w:sz w:val="24"/>
+          <w:szCs w:val="24"/>
+        </w:rPr>
+        <w:t>6</w:t>
+      </w:r>
+      <w:r>
+        <w:rPr>
+          <w:sz w:val="24"/>
+          <w:szCs w:val="24"/>
+        </w:rPr>
+        <w:t xml:space="preserve"> , Typescript, Node.js ,</w:t>
+      </w:r>
+      <w:r>
+        <w:rPr>
+          <w:sz w:val="24"/>
+          <w:szCs w:val="24"/>
+        </w:rPr>
+        <w:t xml:space="preserve"> </w:t>
+      </w:r>
+      <w:r>
+        <w:rPr>
+          <w:sz w:val="24"/>
+          <w:szCs w:val="24"/>
+        </w:rPr>
+        <w:t>Bootstrap</w:t>
+      </w:r>
+      <w:r>
+        <w:rPr>
+          <w:sz w:val="24"/>
+          <w:szCs w:val="24"/>
+        </w:rPr>
+        <w:t xml:space="preserve"> ,</w:t>
+      </w:r>
+      <w:r>
+        <w:rPr>
+          <w:sz w:val="24"/>
+          <w:szCs w:val="24"/>
+        </w:rPr>
+        <w:t>MongoDB,</w:t>
+      </w:r>
+      <w:r>
+        <w:rPr>
+          <w:sz w:val="24"/>
+          <w:szCs w:val="24"/>
+        </w:rPr>
+        <w:t xml:space="preserve"> JavaScript, </w:t>
+      </w:r>
+      <w:proofErr w:type="spellStart"/>
+      <w:r>
+        <w:rPr>
+          <w:sz w:val="24"/>
+          <w:szCs w:val="24"/>
+        </w:rPr>
+        <w:t>Knockoutjs</w:t>
+      </w:r>
+      <w:proofErr w:type="spellEnd"/>
+      <w:r>
+        <w:rPr>
+          <w:sz w:val="24"/>
+          <w:szCs w:val="24"/>
+        </w:rPr>
+        <w:t xml:space="preserve">, </w:t>
+      </w:r>
+      <w:r>
+        <w:rPr>
+          <w:sz w:val="24"/>
+          <w:szCs w:val="24"/>
+        </w:rPr>
+        <w:t xml:space="preserve">CSS, XML, </w:t>
+      </w:r>
+      <w:proofErr w:type="spellStart"/>
+      <w:r>
+        <w:rPr>
+          <w:sz w:val="24"/>
+          <w:szCs w:val="24"/>
+        </w:rPr>
+        <w:t>JQuery</w:t>
+      </w:r>
+      <w:proofErr w:type="spellEnd"/>
+      <w:r>
+        <w:rPr>
+          <w:sz w:val="24"/>
+          <w:szCs w:val="24"/>
+        </w:rPr>
+        <w:t>, HTML 5,</w:t>
+      </w:r>
+      <w:r>
+        <w:rPr>
+          <w:sz w:val="24"/>
+          <w:szCs w:val="24"/>
+        </w:rPr>
+        <w:t xml:space="preserve"> </w:t>
+      </w:r>
+      <w:proofErr w:type="spellStart"/>
+      <w:r>
+        <w:rPr>
+          <w:sz w:val="24"/>
+          <w:szCs w:val="24"/>
+        </w:rPr>
+        <w:t>React</w:t>
+      </w:r>
+      <w:r>
+        <w:rPr>
+          <w:sz w:val="24"/>
+          <w:szCs w:val="24"/>
+        </w:rPr>
+        <w:t>js</w:t>
+      </w:r>
+      <w:proofErr w:type="spellEnd"/>
+      <w:r>
+        <w:rPr>
+          <w:sz w:val="24"/>
+          <w:szCs w:val="24"/>
+        </w:rPr>
+        <w:t xml:space="preserve">, Redux, </w:t>
+      </w:r>
+      <w:r>
+        <w:rPr>
+          <w:sz w:val="24"/>
+          <w:szCs w:val="24"/>
+        </w:rPr>
+        <w:t>WCF Services</w:t>
+      </w:r>
+      <w:r>
+        <w:rPr>
+          <w:sz w:val="24"/>
+          <w:szCs w:val="24"/>
+        </w:rPr>
+        <w:t>, Windows</w:t>
+      </w:r>
+      <w:r>
+        <w:rPr>
+          <w:sz w:val="24"/>
+          <w:szCs w:val="24"/>
+        </w:rPr>
+        <w:t xml:space="preserve"> Service, Unit Test</w:t>
+      </w:r>
+      <w:r>
+        <w:rPr>
+          <w:sz w:val="24"/>
+          <w:szCs w:val="24"/>
+        </w:rPr>
+        <w:t>, Continuous Integrat</w:t>
+      </w:r>
+      <w:r>
+        <w:rPr>
+          <w:sz w:val="24"/>
+          <w:szCs w:val="24"/>
+        </w:rPr>
+        <w:t>ion</w:t>
+      </w:r>
+      <w:r>
+        <w:rPr>
+          <w:sz w:val="24"/>
+          <w:szCs w:val="24"/>
+        </w:rPr>
+        <w:t>,</w:t>
+      </w:r>
+      <w:r>
+        <w:rPr>
+          <w:sz w:val="24"/>
+          <w:szCs w:val="24"/>
+        </w:rPr>
+        <w:t xml:space="preserve"> </w:t>
+      </w:r>
+      <w:r>
+        <w:rPr>
+          <w:sz w:val="24"/>
+          <w:szCs w:val="24"/>
+        </w:rPr>
+        <w:t xml:space="preserve">PWA, AWS </w:t>
+      </w:r>
+      <w:proofErr w:type="spellStart"/>
+      <w:r>
+        <w:rPr>
+          <w:sz w:val="24"/>
+          <w:szCs w:val="24"/>
+        </w:rPr>
+        <w:t>ElasticCache</w:t>
+      </w:r>
+      <w:proofErr w:type="spellEnd"/>
+      <w:r>
+        <w:rPr>
+          <w:sz w:val="24"/>
+          <w:szCs w:val="24"/>
+        </w:rPr>
+        <w:t>, AWS SQS, AWS EC2</w:t>
+      </w:r>
+      <w:r>
+        <w:rPr>
+          <w:sz w:val="24"/>
+          <w:szCs w:val="24"/>
+        </w:rPr>
+        <w:t>, Windows Azure.</w:t>
+      </w:r>
+    </w:p>
+    <w:p>
+      <w:pPr>
+        <w:rPr>
+          <w:sz w:val="24"/>
+          <w:szCs w:val="24"/>
+        </w:rPr>
+      </w:pPr>
+      <w:r>
+        <w:rPr>
+          <w:sz w:val="24"/>
+          <w:szCs w:val="24"/>
+        </w:rPr>
+        <w:t xml:space="preserve">                                           </w:t>
+      </w:r>
+    </w:p>
+    <w:p>
+      <w:pPr>
+        <w:rPr>
+          <w:sz w:val="24"/>
+          <w:szCs w:val="24"/>
+        </w:rPr>
+      </w:pPr>
+      <w:r>
+        <w:rPr>
+          <w:b/>
+          <w:bCs/>
+          <w:sz w:val="24"/>
+          <w:szCs w:val="24"/>
+        </w:rPr>
+        <w:t>Database Systems</w:t>
+      </w:r>
+      <w:r>
+        <w:rPr>
+          <w:sz w:val="24"/>
+          <w:szCs w:val="24"/>
+        </w:rPr>
+        <w:t>:  MS SQL,</w:t>
+      </w:r>
+      <w:r>
+        <w:rPr>
+          <w:sz w:val="24"/>
+          <w:szCs w:val="24"/>
+        </w:rPr>
+        <w:t xml:space="preserve"> MongoDB</w:t>
+      </w:r>
+      <w:r>
+        <w:rPr>
+          <w:sz w:val="24"/>
+          <w:szCs w:val="24"/>
+        </w:rPr>
+        <w:t>, AWS DynamoDB.</w:t>
+      </w:r>
+    </w:p>
+    <w:p>
+      <w:pPr>
+        <w:rPr>
+          <w:sz w:val="24"/>
+          <w:szCs w:val="24"/>
+        </w:rPr>
+      </w:pPr>
+    </w:p>
+    <w:p>
+      <w:pPr>
+        <w:rPr>
+          <w:sz w:val="24"/>
+          <w:szCs w:val="24"/>
+        </w:rPr>
+      </w:pPr>
+      <w:r>
+        <w:rPr>
+          <w:b/>
+          <w:bCs/>
+          <w:sz w:val="24"/>
+          <w:szCs w:val="24"/>
+        </w:rPr>
+        <w:t>Software</w:t>
+      </w:r>
+      <w:r>
+        <w:rPr>
+          <w:sz w:val="24"/>
+          <w:szCs w:val="24"/>
+        </w:rPr>
+        <w:t>:    MS Visual Studio,</w:t>
+      </w:r>
+      <w:r>
+        <w:rPr>
+          <w:sz w:val="24"/>
+          <w:szCs w:val="24"/>
+        </w:rPr>
+        <w:t xml:space="preserve"> Visual Code</w:t>
+      </w:r>
+      <w:r>
+        <w:rPr>
+          <w:sz w:val="24"/>
+          <w:szCs w:val="24"/>
+        </w:rPr>
+        <w:t xml:space="preserve"> TFS, Git</w:t>
+      </w:r>
+      <w:r>
+        <w:rPr>
+          <w:sz w:val="24"/>
+          <w:szCs w:val="24"/>
+        </w:rPr>
+        <w:t>, TeamC</w:t>
+      </w:r>
+      <w:r>
+        <w:rPr>
+          <w:sz w:val="24"/>
+          <w:szCs w:val="24"/>
+        </w:rPr>
+        <w:t>ity, Octopus, SourceTree.</w:t>
+      </w:r>
+    </w:p>
+    <w:p>
+      <w:pPr>
+        <w:rPr>
+          <w:sz w:val="24"/>
+          <w:szCs w:val="24"/>
+        </w:rPr>
+      </w:pPr>
+    </w:p>
+    <w:p>
+      <w:pPr>
+        <w:rPr>
+          <w:sz w:val="24"/>
+          <w:szCs w:val="24"/>
+        </w:rPr>
+      </w:pPr>
+      <w:r>
+        <w:rPr>
+          <w:b/>
+          <w:sz w:val="24"/>
+          <w:szCs w:val="24"/>
+        </w:rPr>
+        <w:t>Industries:</w:t>
+      </w:r>
+      <w:r>
+        <w:rPr>
+          <w:b/>
+          <w:sz w:val="24"/>
+          <w:szCs w:val="24"/>
+        </w:rPr>
+        <w:t xml:space="preserve"> </w:t>
+      </w:r>
+      <w:r>
+        <w:rPr>
+          <w:sz w:val="24"/>
+          <w:szCs w:val="24"/>
+        </w:rPr>
+        <w:t>Insurance, Ecommerce, Content Management Systems, Utilities, Billing</w:t>
+      </w:r>
+      <w:r>
+        <w:rPr>
+          <w:sz w:val="24"/>
+          <w:szCs w:val="24"/>
+        </w:rPr>
+        <w:t>, Marketing.</w:t>
+      </w:r>
+    </w:p>
+    <w:p>
+      <w:pPr>
+        <w:rPr>
+          <w:sz w:val="24"/>
+          <w:szCs w:val="24"/>
+        </w:rPr>
+      </w:pPr>
+      <w:r>
+        <w:rPr>
+          <w:sz w:val="24"/>
+          <w:szCs w:val="24"/>
+        </w:rPr>
+        <w:t xml:space="preserve">                                           </w:t>
+      </w:r>
+    </w:p>
+    <w:p>
+      <w:pPr>
+        <w:pBdr>
+          <w:bottom w:val="single" w:sz="8" w:space="1" w:color="808080"/>
+        </w:pBdr>
+        <w:autoSpaceDE/>
+        <w:autoSpaceDN/>
+        <w:spacing w:before="240" w:line="220" w:lineRule="atLeast"/>
+        <w:rPr>
+          <w:b/>
+          <w:bCs/>
+          <w:sz w:val="24"/>
+          <w:szCs w:val="24"/>
+        </w:rPr>
+      </w:pPr>
+      <w:r>
+        <w:rPr>
+          <w:b/>
+          <w:bCs/>
+          <w:caps/>
+          <w:spacing w:val="15"/>
+          <w:sz w:val="24"/>
+          <w:szCs w:val="24"/>
+        </w:rPr>
+        <w:lastRenderedPageBreak/>
         <w:t>RELATED EXPERIENCE</w:t>
       </w:r>
     </w:p>
@@ -997,7 +1343,21 @@
           <w:sz w:val="24"/>
           <w:szCs w:val="24"/>
         </w:rPr>
-        <w:t xml:space="preserve">, JavaScript, Bootstrap, Html5, Angular 5+, Typescript, DynamoDB, </w:t>
+        <w:t xml:space="preserve">, JavaScript, Bootstrap, Html5, </w:t>
+      </w:r>
+      <w:r>
+        <w:rPr>
+          <w:sz w:val="24"/>
+          <w:szCs w:val="24"/>
+        </w:rPr>
+        <w:t xml:space="preserve">React.js, </w:t>
+      </w:r>
+      <w:r>
+        <w:rPr>
+          <w:sz w:val="24"/>
+          <w:szCs w:val="24"/>
+        </w:rPr>
+        <w:t xml:space="preserve">Angular 5+, Typescript, DynamoDB, </w:t>
       </w:r>
       <w:proofErr w:type="spellStart"/>
       <w:r>
@@ -1033,7 +1393,7 @@
           <w:sz w:val="24"/>
           <w:szCs w:val="24"/>
         </w:rPr>
-        <w:t>Unit Testing.</w:t>
+        <w:t>Implemented stable React components and stand-alone functions to be added to any future pages</w:t>
       </w:r>
     </w:p>
     <w:p>
@@ -1053,28 +1413,7 @@
           <w:sz w:val="24"/>
           <w:szCs w:val="24"/>
         </w:rPr>
-        <w:t>Develop Restful Services using</w:t>
-      </w:r>
-      <w:r>
-        <w:rPr>
-          <w:sz w:val="24"/>
-          <w:szCs w:val="24"/>
-        </w:rPr>
-        <w:t xml:space="preserve"> </w:t>
-      </w:r>
-      <w:r>
-        <w:rPr>
-          <w:sz w:val="24"/>
-          <w:szCs w:val="24"/>
-        </w:rPr>
-        <w:t>.Net Web API</w:t>
-      </w:r>
-      <w:r>
-        <w:rPr>
-          <w:sz w:val="24"/>
-          <w:szCs w:val="24"/>
-        </w:rPr>
-        <w:t>.</w:t>
+        <w:t>Used JIRA as the bug tracking system to track and maintain the history of bugs/issues on everyday basis</w:t>
       </w:r>
     </w:p>
     <w:p>
@@ -1094,14 +1433,7 @@
           <w:sz w:val="24"/>
           <w:szCs w:val="24"/>
         </w:rPr>
-        <w:t>Marketing and Hiring Software</w:t>
-      </w:r>
-      <w:r>
-        <w:rPr>
-          <w:sz w:val="24"/>
-          <w:szCs w:val="24"/>
-        </w:rPr>
-        <w:t>.</w:t>
+        <w:t>PWA Implementation.</w:t>
       </w:r>
     </w:p>
     <w:p>
@@ -1121,7 +1453,7 @@
           <w:sz w:val="24"/>
           <w:szCs w:val="24"/>
         </w:rPr>
-        <w:t>Continuous Integration: Team city and Octopus Continuous Integration.</w:t>
+        <w:t>Unit Testing.</w:t>
       </w:r>
     </w:p>
     <w:p>
@@ -1141,53 +1473,10 @@
           <w:sz w:val="24"/>
           <w:szCs w:val="24"/>
         </w:rPr>
-        <w:t>Code Review</w:t>
-      </w:r>
-    </w:p>
-    <w:p>
-      <w:pPr>
-        <w:rPr>
-          <w:b/>
-          <w:bCs/>
-          <w:sz w:val="24"/>
-          <w:szCs w:val="24"/>
-        </w:rPr>
-      </w:pPr>
-    </w:p>
-    <w:p>
-      <w:pPr>
-        <w:rPr>
-          <w:b/>
-          <w:bCs/>
-          <w:sz w:val="24"/>
-          <w:szCs w:val="24"/>
-        </w:rPr>
-      </w:pPr>
-    </w:p>
-    <w:p>
-      <w:pPr>
-        <w:rPr>
-          <w:b/>
-          <w:bCs/>
-          <w:sz w:val="24"/>
-          <w:szCs w:val="24"/>
-        </w:rPr>
-      </w:pPr>
-      <w:proofErr w:type="spellStart"/>
-      <w:r>
-        <w:rPr>
-          <w:b/>
-          <w:bCs/>
-          <w:sz w:val="24"/>
-          <w:szCs w:val="24"/>
-        </w:rPr>
-        <w:t>PayGo</w:t>
-      </w:r>
-      <w:proofErr w:type="spellEnd"/>
-      <w:r>
-        <w:rPr>
-          <w:b/>
-          <w:bCs/>
+        <w:t>Develop Restful Services using</w:t>
+      </w:r>
+      <w:r>
+        <w:rPr>
           <w:sz w:val="24"/>
           <w:szCs w:val="24"/>
         </w:rPr>
@@ -1195,122 +1484,17 @@
       </w:r>
       <w:r>
         <w:rPr>
-          <w:b/>
-          <w:bCs/>
-          <w:sz w:val="24"/>
-          <w:szCs w:val="24"/>
-        </w:rPr>
-        <w:t>Utilities</w:t>
-      </w:r>
-      <w:r>
-        <w:rPr>
-          <w:b/>
-          <w:bCs/>
-          <w:sz w:val="24"/>
-          <w:szCs w:val="24"/>
-        </w:rPr>
-        <w:t xml:space="preserve">, </w:t>
-      </w:r>
-      <w:r>
-        <w:rPr>
-          <w:sz w:val="24"/>
-          <w:szCs w:val="24"/>
-        </w:rPr>
-        <w:t>Alpharetta</w:t>
-      </w:r>
-      <w:r>
-        <w:rPr>
-          <w:sz w:val="24"/>
-          <w:szCs w:val="24"/>
-        </w:rPr>
-        <w:t>, GA</w:t>
-      </w:r>
-      <w:r>
-        <w:rPr>
-          <w:sz w:val="24"/>
-          <w:szCs w:val="24"/>
-        </w:rPr>
-        <w:tab/>
-      </w:r>
-      <w:r>
-        <w:rPr>
-          <w:sz w:val="24"/>
-          <w:szCs w:val="24"/>
-        </w:rPr>
-        <w:tab/>
-      </w:r>
-      <w:r>
-        <w:rPr>
-          <w:sz w:val="24"/>
-          <w:szCs w:val="24"/>
-        </w:rPr>
-        <w:tab/>
-      </w:r>
-      <w:r>
-        <w:rPr>
-          <w:sz w:val="24"/>
-          <w:szCs w:val="24"/>
-        </w:rPr>
-        <w:t xml:space="preserve">               </w:t>
-      </w:r>
-      <w:r>
-        <w:rPr>
-          <w:sz w:val="24"/>
-          <w:szCs w:val="24"/>
-        </w:rPr>
-        <w:t xml:space="preserve">May </w:t>
-      </w:r>
-      <w:r>
-        <w:rPr>
-          <w:sz w:val="24"/>
-          <w:szCs w:val="24"/>
-        </w:rPr>
-        <w:t>2015</w:t>
-      </w:r>
-      <w:r>
-        <w:rPr>
-          <w:sz w:val="24"/>
-          <w:szCs w:val="24"/>
-        </w:rPr>
-        <w:t xml:space="preserve"> – </w:t>
-      </w:r>
-      <w:r>
-        <w:rPr>
-          <w:sz w:val="24"/>
-          <w:szCs w:val="24"/>
-        </w:rPr>
-        <w:t>March 2018</w:t>
-      </w:r>
-    </w:p>
-    <w:p>
-      <w:pPr>
-        <w:rPr>
-          <w:b/>
-          <w:bCs/>
-          <w:sz w:val="24"/>
-          <w:szCs w:val="24"/>
-          <w:u w:val="single"/>
-        </w:rPr>
-      </w:pPr>
-      <w:r>
-        <w:rPr>
-          <w:b/>
-          <w:bCs/>
-          <w:sz w:val="24"/>
-          <w:szCs w:val="24"/>
-          <w:u w:val="single"/>
-        </w:rPr>
-        <w:t>Software</w:t>
-      </w:r>
-      <w:r>
-        <w:rPr>
-          <w:b/>
-          <w:bCs/>
-          <w:sz w:val="24"/>
-          <w:szCs w:val="24"/>
-          <w:u w:val="single"/>
-        </w:rPr>
-        <w:t xml:space="preserve"> Engineer</w:t>
+          <w:sz w:val="24"/>
+          <w:szCs w:val="24"/>
+        </w:rPr>
+        <w:t>.Net Web API</w:t>
+      </w:r>
+      <w:r>
+        <w:rPr>
+          <w:sz w:val="24"/>
+          <w:szCs w:val="24"/>
+        </w:rPr>
+        <w:t>.</w:t>
       </w:r>
     </w:p>
     <w:p>
@@ -1330,108 +1514,7 @@
           <w:sz w:val="24"/>
           <w:szCs w:val="24"/>
         </w:rPr>
-        <w:t>Develop</w:t>
-      </w:r>
-      <w:r>
-        <w:rPr>
-          <w:sz w:val="24"/>
-          <w:szCs w:val="24"/>
-        </w:rPr>
-        <w:t xml:space="preserve"> Web Applications using</w:t>
-      </w:r>
-      <w:r>
-        <w:rPr>
-          <w:sz w:val="24"/>
-          <w:szCs w:val="24"/>
-        </w:rPr>
-        <w:t xml:space="preserve"> ASP.NET Web forms, </w:t>
-      </w:r>
-      <w:r>
-        <w:rPr>
-          <w:sz w:val="24"/>
-          <w:szCs w:val="24"/>
-        </w:rPr>
-        <w:t>ASP.NET</w:t>
-      </w:r>
-      <w:r>
-        <w:rPr>
-          <w:sz w:val="24"/>
-          <w:szCs w:val="24"/>
-        </w:rPr>
-        <w:t xml:space="preserve"> MVC,</w:t>
-      </w:r>
-      <w:r>
-        <w:rPr>
-          <w:sz w:val="24"/>
-          <w:szCs w:val="24"/>
-        </w:rPr>
-        <w:t xml:space="preserve"> C#, </w:t>
-      </w:r>
-      <w:r>
-        <w:rPr>
-          <w:sz w:val="24"/>
-          <w:szCs w:val="24"/>
-        </w:rPr>
-        <w:lastRenderedPageBreak/>
-        <w:t>jQuer</w:t>
-      </w:r>
-      <w:r>
-        <w:rPr>
-          <w:sz w:val="24"/>
-          <w:szCs w:val="24"/>
-        </w:rPr>
-        <w:t xml:space="preserve">y, MS SQL, JavaScript, Bootstrap, </w:t>
-      </w:r>
-      <w:proofErr w:type="spellStart"/>
-      <w:r>
-        <w:rPr>
-          <w:sz w:val="24"/>
-          <w:szCs w:val="24"/>
-        </w:rPr>
-        <w:t>knockoutjs</w:t>
-      </w:r>
-      <w:proofErr w:type="spellEnd"/>
-      <w:r>
-        <w:rPr>
-          <w:sz w:val="24"/>
-          <w:szCs w:val="24"/>
-        </w:rPr>
-        <w:t>,</w:t>
-      </w:r>
-      <w:r>
-        <w:rPr>
-          <w:sz w:val="24"/>
-          <w:szCs w:val="24"/>
-        </w:rPr>
-        <w:t xml:space="preserve"> </w:t>
-      </w:r>
-      <w:r>
-        <w:rPr>
-          <w:sz w:val="24"/>
-          <w:szCs w:val="24"/>
-        </w:rPr>
-        <w:t>Html5, Angular 2</w:t>
-      </w:r>
-      <w:r>
-        <w:rPr>
-          <w:sz w:val="24"/>
-          <w:szCs w:val="24"/>
-        </w:rPr>
-        <w:t>+</w:t>
-      </w:r>
-      <w:r>
-        <w:rPr>
-          <w:sz w:val="24"/>
-          <w:szCs w:val="24"/>
-        </w:rPr>
-        <w:t xml:space="preserve">, Typescript, </w:t>
-      </w:r>
-      <w:r>
-        <w:rPr>
-          <w:sz w:val="24"/>
-          <w:szCs w:val="24"/>
-        </w:rPr>
-        <w:t>MongoDB</w:t>
+        <w:t>Marketing and Hiring Software</w:t>
       </w:r>
       <w:r>
         <w:rPr>
@@ -1458,7 +1541,7 @@
           <w:sz w:val="24"/>
           <w:szCs w:val="24"/>
         </w:rPr>
-        <w:t>Unit Testing.</w:t>
+        <w:t>Continuous Integration: Team city and Octopus Continuous Integration.</w:t>
       </w:r>
     </w:p>
     <w:p>
@@ -1478,10 +1561,53 @@
           <w:sz w:val="24"/>
           <w:szCs w:val="24"/>
         </w:rPr>
-        <w:t xml:space="preserve">Develop WCF Service, Restful Services using </w:t>
-      </w:r>
-      <w:r>
-        <w:rPr>
+        <w:t>Code Review</w:t>
+      </w:r>
+    </w:p>
+    <w:p>
+      <w:pPr>
+        <w:rPr>
+          <w:b/>
+          <w:bCs/>
+          <w:sz w:val="24"/>
+          <w:szCs w:val="24"/>
+        </w:rPr>
+      </w:pPr>
+    </w:p>
+    <w:p>
+      <w:pPr>
+        <w:rPr>
+          <w:b/>
+          <w:bCs/>
+          <w:sz w:val="24"/>
+          <w:szCs w:val="24"/>
+        </w:rPr>
+      </w:pPr>
+    </w:p>
+    <w:p>
+      <w:pPr>
+        <w:rPr>
+          <w:b/>
+          <w:bCs/>
+          <w:sz w:val="24"/>
+          <w:szCs w:val="24"/>
+        </w:rPr>
+      </w:pPr>
+      <w:proofErr w:type="spellStart"/>
+      <w:r>
+        <w:rPr>
+          <w:b/>
+          <w:bCs/>
+          <w:sz w:val="24"/>
+          <w:szCs w:val="24"/>
+        </w:rPr>
+        <w:t>PayGo</w:t>
+      </w:r>
+      <w:proofErr w:type="spellEnd"/>
+      <w:r>
+        <w:rPr>
+          <w:b/>
+          <w:bCs/>
           <w:sz w:val="24"/>
           <w:szCs w:val="24"/>
         </w:rPr>
@@ -1489,10 +1615,122 @@
       </w:r>
       <w:r>
         <w:rPr>
-          <w:sz w:val="24"/>
-          <w:szCs w:val="24"/>
-        </w:rPr>
-        <w:t>.Net Web API</w:t>
+          <w:b/>
+          <w:bCs/>
+          <w:sz w:val="24"/>
+          <w:szCs w:val="24"/>
+        </w:rPr>
+        <w:t>Utilities</w:t>
+      </w:r>
+      <w:r>
+        <w:rPr>
+          <w:b/>
+          <w:bCs/>
+          <w:sz w:val="24"/>
+          <w:szCs w:val="24"/>
+        </w:rPr>
+        <w:t xml:space="preserve">, </w:t>
+      </w:r>
+      <w:r>
+        <w:rPr>
+          <w:sz w:val="24"/>
+          <w:szCs w:val="24"/>
+        </w:rPr>
+        <w:t>Alpharetta</w:t>
+      </w:r>
+      <w:r>
+        <w:rPr>
+          <w:sz w:val="24"/>
+          <w:szCs w:val="24"/>
+        </w:rPr>
+        <w:t>, GA</w:t>
+      </w:r>
+      <w:r>
+        <w:rPr>
+          <w:sz w:val="24"/>
+          <w:szCs w:val="24"/>
+        </w:rPr>
+        <w:tab/>
+      </w:r>
+      <w:r>
+        <w:rPr>
+          <w:sz w:val="24"/>
+          <w:szCs w:val="24"/>
+        </w:rPr>
+        <w:tab/>
+      </w:r>
+      <w:r>
+        <w:rPr>
+          <w:sz w:val="24"/>
+          <w:szCs w:val="24"/>
+        </w:rPr>
+        <w:tab/>
+      </w:r>
+      <w:r>
+        <w:rPr>
+          <w:sz w:val="24"/>
+          <w:szCs w:val="24"/>
+        </w:rPr>
+        <w:t xml:space="preserve">               </w:t>
+      </w:r>
+      <w:r>
+        <w:rPr>
+          <w:sz w:val="24"/>
+          <w:szCs w:val="24"/>
+        </w:rPr>
+        <w:t xml:space="preserve">May </w:t>
+      </w:r>
+      <w:r>
+        <w:rPr>
+          <w:sz w:val="24"/>
+          <w:szCs w:val="24"/>
+        </w:rPr>
+        <w:t>2015</w:t>
+      </w:r>
+      <w:r>
+        <w:rPr>
+          <w:sz w:val="24"/>
+          <w:szCs w:val="24"/>
+        </w:rPr>
+        <w:t xml:space="preserve"> – </w:t>
+      </w:r>
+      <w:r>
+        <w:rPr>
+          <w:sz w:val="24"/>
+          <w:szCs w:val="24"/>
+        </w:rPr>
+        <w:t>March 2018</w:t>
+      </w:r>
+    </w:p>
+    <w:p>
+      <w:pPr>
+        <w:rPr>
+          <w:b/>
+          <w:bCs/>
+          <w:sz w:val="24"/>
+          <w:szCs w:val="24"/>
+          <w:u w:val="single"/>
+        </w:rPr>
+      </w:pPr>
+      <w:r>
+        <w:rPr>
+          <w:b/>
+          <w:bCs/>
+          <w:sz w:val="24"/>
+          <w:szCs w:val="24"/>
+          <w:u w:val="single"/>
+        </w:rPr>
+        <w:t>Software</w:t>
+      </w:r>
+      <w:r>
+        <w:rPr>
+          <w:b/>
+          <w:bCs/>
+          <w:sz w:val="24"/>
+          <w:szCs w:val="24"/>
+          <w:u w:val="single"/>
+        </w:rPr>
+        <w:t xml:space="preserve"> Engineer</w:t>
       </w:r>
     </w:p>
     <w:p>
@@ -1512,7 +1750,107 @@
           <w:sz w:val="24"/>
           <w:szCs w:val="24"/>
         </w:rPr>
-        <w:t>Billing and Utilities Software</w:t>
+        <w:t>Develop</w:t>
+      </w:r>
+      <w:r>
+        <w:rPr>
+          <w:sz w:val="24"/>
+          <w:szCs w:val="24"/>
+        </w:rPr>
+        <w:t xml:space="preserve"> Web Applications using</w:t>
+      </w:r>
+      <w:r>
+        <w:rPr>
+          <w:sz w:val="24"/>
+          <w:szCs w:val="24"/>
+        </w:rPr>
+        <w:t xml:space="preserve"> ASP.NET Web forms, </w:t>
+      </w:r>
+      <w:r>
+        <w:rPr>
+          <w:sz w:val="24"/>
+          <w:szCs w:val="24"/>
+        </w:rPr>
+        <w:t>ASP.NET</w:t>
+      </w:r>
+      <w:r>
+        <w:rPr>
+          <w:sz w:val="24"/>
+          <w:szCs w:val="24"/>
+        </w:rPr>
+        <w:t xml:space="preserve"> MVC,</w:t>
+      </w:r>
+      <w:r>
+        <w:rPr>
+          <w:sz w:val="24"/>
+          <w:szCs w:val="24"/>
+        </w:rPr>
+        <w:t xml:space="preserve"> C#, jQuer</w:t>
+      </w:r>
+      <w:r>
+        <w:rPr>
+          <w:sz w:val="24"/>
+          <w:szCs w:val="24"/>
+        </w:rPr>
+        <w:t xml:space="preserve">y, MS SQL, JavaScript, Bootstrap, </w:t>
+      </w:r>
+      <w:proofErr w:type="spellStart"/>
+      <w:r>
+        <w:rPr>
+          <w:sz w:val="24"/>
+          <w:szCs w:val="24"/>
+        </w:rPr>
+        <w:t>knockoutjs</w:t>
+      </w:r>
+      <w:proofErr w:type="spellEnd"/>
+      <w:r>
+        <w:rPr>
+          <w:sz w:val="24"/>
+          <w:szCs w:val="24"/>
+        </w:rPr>
+        <w:t>,</w:t>
+      </w:r>
+      <w:r>
+        <w:rPr>
+          <w:sz w:val="24"/>
+          <w:szCs w:val="24"/>
+        </w:rPr>
+        <w:t xml:space="preserve"> </w:t>
+      </w:r>
+      <w:r>
+        <w:rPr>
+          <w:sz w:val="24"/>
+          <w:szCs w:val="24"/>
+        </w:rPr>
+        <w:t>Html5, Angular 2</w:t>
+      </w:r>
+      <w:r>
+        <w:rPr>
+          <w:sz w:val="24"/>
+          <w:szCs w:val="24"/>
+        </w:rPr>
+        <w:t>+</w:t>
+      </w:r>
+      <w:r>
+        <w:rPr>
+          <w:sz w:val="24"/>
+          <w:szCs w:val="24"/>
+        </w:rPr>
+        <w:t xml:space="preserve">, Typescript, </w:t>
+      </w:r>
+      <w:r>
+        <w:rPr>
+          <w:sz w:val="24"/>
+          <w:szCs w:val="24"/>
+        </w:rPr>
+        <w:t>MongoDB</w:t>
+      </w:r>
+      <w:r>
+        <w:rPr>
+          <w:sz w:val="24"/>
+          <w:szCs w:val="24"/>
+        </w:rPr>
+        <w:t>.</w:t>
       </w:r>
     </w:p>
     <w:p>
@@ -1532,7 +1870,42 @@
           <w:sz w:val="24"/>
           <w:szCs w:val="24"/>
         </w:rPr>
-        <w:t>Continuous Integration: Team city and Octopus Continuous Integration.</w:t>
+        <w:t xml:space="preserve">Involved designing in web </w:t>
+      </w:r>
+      <w:r>
+        <w:rPr>
+          <w:sz w:val="24"/>
+          <w:szCs w:val="24"/>
+        </w:rPr>
+        <w:t>applications</w:t>
+      </w:r>
+      <w:r>
+        <w:rPr>
+          <w:sz w:val="24"/>
+          <w:szCs w:val="24"/>
+        </w:rPr>
+        <w:t xml:space="preserve"> using </w:t>
+      </w:r>
+      <w:r>
+        <w:rPr>
+          <w:sz w:val="24"/>
+          <w:szCs w:val="24"/>
+        </w:rPr>
+        <w:t>R</w:t>
+      </w:r>
+      <w:r>
+        <w:rPr>
+          <w:sz w:val="24"/>
+          <w:szCs w:val="24"/>
+        </w:rPr>
+        <w:t>eact JS components, Forms, Events, Keys, Router, plus Redux, Animations and Flux concept</w:t>
+      </w:r>
+      <w:r>
+        <w:rPr>
+          <w:sz w:val="24"/>
+          <w:szCs w:val="24"/>
+        </w:rPr>
+        <w:t>.</w:t>
       </w:r>
     </w:p>
     <w:p>
@@ -1552,174 +1925,7 @@
           <w:sz w:val="24"/>
           <w:szCs w:val="24"/>
         </w:rPr>
-        <w:t>Code Review</w:t>
-      </w:r>
-    </w:p>
-    <w:p>
-      <w:pPr>
-        <w:pStyle w:val="ListParagraph"/>
-        <w:ind w:left="780"/>
-        <w:rPr>
-          <w:sz w:val="24"/>
-          <w:szCs w:val="24"/>
-        </w:rPr>
-      </w:pPr>
-    </w:p>
-    <w:p>
-      <w:pPr>
-        <w:rPr>
-          <w:b/>
-          <w:sz w:val="24"/>
-          <w:szCs w:val="24"/>
-        </w:rPr>
-      </w:pPr>
-    </w:p>
-    <w:p>
-      <w:pPr>
-        <w:rPr>
-          <w:b/>
-          <w:sz w:val="24"/>
-          <w:szCs w:val="24"/>
-        </w:rPr>
-      </w:pPr>
-    </w:p>
-    <w:p>
-      <w:pPr>
-        <w:rPr>
-          <w:b/>
-          <w:sz w:val="24"/>
-          <w:szCs w:val="24"/>
-        </w:rPr>
-      </w:pPr>
-    </w:p>
-    <w:p>
-      <w:pPr>
-        <w:rPr>
-          <w:b/>
-          <w:sz w:val="24"/>
-          <w:szCs w:val="24"/>
-        </w:rPr>
-      </w:pPr>
-    </w:p>
-    <w:p>
-      <w:pPr>
-        <w:rPr>
-          <w:b/>
-          <w:bCs/>
-          <w:sz w:val="24"/>
-          <w:szCs w:val="24"/>
-        </w:rPr>
-      </w:pPr>
-      <w:proofErr w:type="spellStart"/>
-      <w:r>
-        <w:rPr>
-          <w:b/>
-          <w:bCs/>
-          <w:sz w:val="24"/>
-          <w:szCs w:val="24"/>
-        </w:rPr>
-        <w:t>Bridgeline</w:t>
-      </w:r>
-      <w:proofErr w:type="spellEnd"/>
-      <w:r>
-        <w:rPr>
-          <w:b/>
-          <w:bCs/>
-          <w:sz w:val="24"/>
-          <w:szCs w:val="24"/>
-        </w:rPr>
-        <w:t xml:space="preserve"> Digital, </w:t>
-      </w:r>
-      <w:r>
-        <w:rPr>
-          <w:sz w:val="24"/>
-          <w:szCs w:val="24"/>
-        </w:rPr>
-        <w:t>Norcross</w:t>
-      </w:r>
-      <w:r>
-        <w:rPr>
-          <w:sz w:val="24"/>
-          <w:szCs w:val="24"/>
-        </w:rPr>
-        <w:t>, GA</w:t>
-      </w:r>
-      <w:r>
-        <w:rPr>
-          <w:sz w:val="24"/>
-          <w:szCs w:val="24"/>
-        </w:rPr>
-        <w:tab/>
-      </w:r>
-      <w:r>
-        <w:rPr>
-          <w:sz w:val="24"/>
-          <w:szCs w:val="24"/>
-        </w:rPr>
-        <w:tab/>
-      </w:r>
-      <w:r>
-        <w:rPr>
-          <w:sz w:val="24"/>
-          <w:szCs w:val="24"/>
-        </w:rPr>
-        <w:tab/>
-      </w:r>
-      <w:r>
-        <w:rPr>
-          <w:sz w:val="24"/>
-          <w:szCs w:val="24"/>
-        </w:rPr>
-        <w:t xml:space="preserve">               </w:t>
-      </w:r>
-      <w:r>
-        <w:rPr>
-          <w:sz w:val="24"/>
-          <w:szCs w:val="24"/>
-        </w:rPr>
-        <w:t xml:space="preserve">May </w:t>
-      </w:r>
-      <w:r>
-        <w:rPr>
-          <w:sz w:val="24"/>
-          <w:szCs w:val="24"/>
-        </w:rPr>
-        <w:t>2014</w:t>
-      </w:r>
-      <w:r>
-        <w:rPr>
-          <w:sz w:val="24"/>
-          <w:szCs w:val="24"/>
-        </w:rPr>
-        <w:t xml:space="preserve"> – </w:t>
-      </w:r>
-      <w:r>
-        <w:rPr>
-          <w:sz w:val="24"/>
-          <w:szCs w:val="24"/>
-        </w:rPr>
-        <w:t>MAY 2015</w:t>
-      </w:r>
-    </w:p>
-    <w:p>
-      <w:pPr>
-        <w:rPr>
-          <w:b/>
-          <w:bCs/>
-          <w:sz w:val="24"/>
-          <w:szCs w:val="24"/>
-          <w:u w:val="single"/>
-        </w:rPr>
-      </w:pPr>
-      <w:r>
-        <w:rPr>
-          <w:b/>
-          <w:bCs/>
-          <w:sz w:val="24"/>
-          <w:szCs w:val="24"/>
-          <w:u w:val="single"/>
-        </w:rPr>
-        <w:t>Application Engineer</w:t>
+        <w:t>Implemented various screens for the front end using React.js and used various predefined components from NPM (Node Package Manager) and redux library</w:t>
       </w:r>
     </w:p>
     <w:p>
@@ -1739,28 +1945,7 @@
           <w:sz w:val="24"/>
           <w:szCs w:val="24"/>
         </w:rPr>
-        <w:t xml:space="preserve">Develop </w:t>
-      </w:r>
-      <w:r>
-        <w:rPr>
-          <w:sz w:val="24"/>
-          <w:szCs w:val="24"/>
-        </w:rPr>
-        <w:t>Web Applications using ASP.NET</w:t>
-      </w:r>
-      <w:r>
-        <w:rPr>
-          <w:sz w:val="24"/>
-          <w:szCs w:val="24"/>
-        </w:rPr>
-        <w:t>,</w:t>
-      </w:r>
-      <w:r>
-        <w:rPr>
-          <w:sz w:val="24"/>
-          <w:szCs w:val="24"/>
-        </w:rPr>
-        <w:t xml:space="preserve"> C#, jQuery, JavaScript, CSS, Html5, XSLT, and XML.</w:t>
+        <w:t>Worked on an Agile (Scrum) Development Team to deliver regular updates to business team and project managers</w:t>
       </w:r>
     </w:p>
     <w:p>
@@ -1780,7 +1965,7 @@
           <w:sz w:val="24"/>
           <w:szCs w:val="24"/>
         </w:rPr>
-        <w:t xml:space="preserve">Client facing, billable. </w:t>
+        <w:t>Unit Testing.</w:t>
       </w:r>
     </w:p>
     <w:p>
@@ -1800,21 +1985,21 @@
           <w:sz w:val="24"/>
           <w:szCs w:val="24"/>
         </w:rPr>
-        <w:t xml:space="preserve">Work with clients </w:t>
-      </w:r>
-      <w:r>
-        <w:rPr>
-          <w:sz w:val="24"/>
-          <w:szCs w:val="24"/>
-        </w:rPr>
-        <w:t>to gather requirements</w:t>
-      </w:r>
-      <w:r>
-        <w:rPr>
-          <w:sz w:val="24"/>
-          <w:szCs w:val="24"/>
-        </w:rPr>
-        <w:t>.</w:t>
+        <w:t xml:space="preserve">Develop WCF Service, Restful Services using </w:t>
+      </w:r>
+      <w:r>
+        <w:rPr>
+          <w:sz w:val="24"/>
+          <w:szCs w:val="24"/>
+        </w:rPr>
+        <w:t xml:space="preserve"> </w:t>
+      </w:r>
+      <w:r>
+        <w:rPr>
+          <w:sz w:val="24"/>
+          <w:szCs w:val="24"/>
+        </w:rPr>
+        <w:t>.Net Web API</w:t>
       </w:r>
     </w:p>
     <w:p>
@@ -1834,7 +2019,7 @@
           <w:sz w:val="24"/>
           <w:szCs w:val="24"/>
         </w:rPr>
-        <w:t>Site Deployment.</w:t>
+        <w:t>Billing and Utilities Software</w:t>
       </w:r>
     </w:p>
     <w:p>
@@ -1854,7 +2039,7 @@
           <w:sz w:val="24"/>
           <w:szCs w:val="24"/>
         </w:rPr>
-        <w:t>Production support.</w:t>
+        <w:t>Continuous Integration: Team city and Octopus Continuous Integration.</w:t>
       </w:r>
     </w:p>
     <w:p>
@@ -1865,25 +2050,16 @@
           <w:numId w:val="9"/>
         </w:numPr>
         <w:rPr>
-          <w:b/>
-          <w:bCs/>
-          <w:sz w:val="24"/>
-          <w:szCs w:val="24"/>
-        </w:rPr>
-      </w:pPr>
-      <w:r>
-        <w:rPr>
-          <w:sz w:val="24"/>
-          <w:szCs w:val="24"/>
-        </w:rPr>
-        <w:t>C</w:t>
-      </w:r>
-      <w:r>
-        <w:rPr>
-          <w:sz w:val="24"/>
-          <w:szCs w:val="24"/>
-        </w:rPr>
-        <w:t>ontent Management System, Ecommerce.</w:t>
+          <w:sz w:val="24"/>
+          <w:szCs w:val="24"/>
+        </w:rPr>
+      </w:pPr>
+      <w:r>
+        <w:rPr>
+          <w:sz w:val="24"/>
+          <w:szCs w:val="24"/>
+        </w:rPr>
+        <w:t>Code Review</w:t>
       </w:r>
     </w:p>
     <w:p>
@@ -1891,54 +2067,89 @@
         <w:pStyle w:val="ListParagraph"/>
         <w:ind w:left="780"/>
         <w:rPr>
-          <w:b/>
-          <w:sz w:val="24"/>
-          <w:szCs w:val="24"/>
-        </w:rPr>
-      </w:pPr>
-    </w:p>
-    <w:p>
-      <w:pPr>
-        <w:rPr>
-          <w:b/>
-          <w:bCs/>
-          <w:sz w:val="24"/>
-          <w:szCs w:val="24"/>
-        </w:rPr>
-      </w:pPr>
-      <w:r>
-        <w:rPr>
-          <w:b/>
-          <w:bCs/>
-          <w:sz w:val="24"/>
-          <w:szCs w:val="24"/>
-        </w:rPr>
-        <w:t>Axiom Incorporated</w:t>
-      </w:r>
-      <w:r>
-        <w:rPr>
-          <w:b/>
-          <w:bCs/>
-          <w:sz w:val="24"/>
-          <w:szCs w:val="24"/>
-        </w:rPr>
-        <w:t>,</w:t>
-      </w:r>
-      <w:r>
-        <w:rPr>
-          <w:b/>
-          <w:bCs/>
-          <w:sz w:val="24"/>
-          <w:szCs w:val="24"/>
-        </w:rPr>
-        <w:t xml:space="preserve"> </w:t>
-      </w:r>
-      <w:r>
-        <w:rPr>
-          <w:sz w:val="24"/>
-          <w:szCs w:val="24"/>
-        </w:rPr>
-        <w:t>Marietta, GA</w:t>
+          <w:sz w:val="24"/>
+          <w:szCs w:val="24"/>
+        </w:rPr>
+      </w:pPr>
+    </w:p>
+    <w:p>
+      <w:pPr>
+        <w:rPr>
+          <w:b/>
+          <w:sz w:val="24"/>
+          <w:szCs w:val="24"/>
+        </w:rPr>
+      </w:pPr>
+    </w:p>
+    <w:p>
+      <w:pPr>
+        <w:rPr>
+          <w:b/>
+          <w:sz w:val="24"/>
+          <w:szCs w:val="24"/>
+        </w:rPr>
+      </w:pPr>
+    </w:p>
+    <w:p>
+      <w:pPr>
+        <w:rPr>
+          <w:b/>
+          <w:sz w:val="24"/>
+          <w:szCs w:val="24"/>
+        </w:rPr>
+      </w:pPr>
+    </w:p>
+    <w:p>
+      <w:pPr>
+        <w:rPr>
+          <w:b/>
+          <w:sz w:val="24"/>
+          <w:szCs w:val="24"/>
+        </w:rPr>
+      </w:pPr>
+    </w:p>
+    <w:p>
+      <w:pPr>
+        <w:rPr>
+          <w:b/>
+          <w:bCs/>
+          <w:sz w:val="24"/>
+          <w:szCs w:val="24"/>
+        </w:rPr>
+      </w:pPr>
+      <w:proofErr w:type="spellStart"/>
+      <w:r>
+        <w:rPr>
+          <w:b/>
+          <w:bCs/>
+          <w:sz w:val="24"/>
+          <w:szCs w:val="24"/>
+        </w:rPr>
+        <w:t>Bridgeline</w:t>
+      </w:r>
+      <w:proofErr w:type="spellEnd"/>
+      <w:r>
+        <w:rPr>
+          <w:b/>
+          <w:bCs/>
+          <w:sz w:val="24"/>
+          <w:szCs w:val="24"/>
+        </w:rPr>
+        <w:t xml:space="preserve"> Digital, </w:t>
+      </w:r>
+      <w:r>
+        <w:rPr>
+          <w:sz w:val="24"/>
+          <w:szCs w:val="24"/>
+        </w:rPr>
+        <w:t>Norcross</w:t>
+      </w:r>
+      <w:r>
+        <w:rPr>
+          <w:sz w:val="24"/>
+          <w:szCs w:val="24"/>
+        </w:rPr>
+        <w:t>, GA</w:t>
       </w:r>
       <w:r>
         <w:rPr>
@@ -1973,21 +2184,7 @@
           <w:sz w:val="24"/>
           <w:szCs w:val="24"/>
         </w:rPr>
-        <w:t xml:space="preserve">May 2012 – </w:t>
-      </w:r>
-      <w:r>
-        <w:rPr>
-          <w:sz w:val="24"/>
-          <w:szCs w:val="24"/>
-        </w:rPr>
-        <w:t>May</w:t>
-      </w:r>
-      <w:r>
-        <w:rPr>
-          <w:sz w:val="24"/>
-          <w:szCs w:val="24"/>
-        </w:rPr>
-        <w:t xml:space="preserve"> </w:t>
+        <w:t xml:space="preserve">May </w:t>
       </w:r>
       <w:r>
         <w:rPr>
@@ -1996,6 +2193,20 @@
         </w:rPr>
         <w:t>2014</w:t>
       </w:r>
+      <w:r>
+        <w:rPr>
+          <w:sz w:val="24"/>
+          <w:szCs w:val="24"/>
+        </w:rPr>
+        <w:t xml:space="preserve"> – </w:t>
+      </w:r>
+      <w:r>
+        <w:rPr>
+          <w:sz w:val="24"/>
+          <w:szCs w:val="24"/>
+        </w:rPr>
+        <w:t>MAY 2015</w:t>
+      </w:r>
     </w:p>
     <w:p>
       <w:pPr>
@@ -2015,18 +2226,8 @@
           <w:szCs w:val="24"/>
           <w:u w:val="single"/>
         </w:rPr>
-        <w:t>Jr .Net Application Developer</w:t>
-      </w:r>
-    </w:p>
-    <w:p>
-      <w:pPr>
-        <w:rPr>
-          <w:b/>
-          <w:sz w:val="24"/>
-          <w:szCs w:val="24"/>
-          <w:u w:val="single"/>
-        </w:rPr>
-      </w:pPr>
+        <w:t>Application Engineer</w:t>
+      </w:r>
     </w:p>
     <w:p>
       <w:pPr>
@@ -2045,31 +2246,29 @@
           <w:sz w:val="24"/>
           <w:szCs w:val="24"/>
         </w:rPr>
-        <w:t xml:space="preserve">Design/Program </w:t>
-      </w:r>
-      <w:r>
-        <w:rPr>
-          <w:sz w:val="24"/>
-          <w:szCs w:val="24"/>
-        </w:rPr>
-        <w:t>ASP.Net</w:t>
-      </w:r>
-      <w:r>
-        <w:rPr>
-          <w:sz w:val="24"/>
-          <w:szCs w:val="24"/>
-        </w:rPr>
-        <w:t xml:space="preserve"> web applications using C#, </w:t>
-      </w:r>
-      <w:proofErr w:type="spellStart"/>
-      <w:r>
-        <w:rPr>
-          <w:sz w:val="24"/>
-          <w:szCs w:val="24"/>
-        </w:rPr>
-        <w:t>knockoutjs</w:t>
-      </w:r>
-      <w:proofErr w:type="spellEnd"/>
+        <w:t xml:space="preserve">Develop </w:t>
+      </w:r>
+      <w:r>
+        <w:rPr>
+          <w:sz w:val="24"/>
+          <w:szCs w:val="24"/>
+        </w:rPr>
+        <w:t>Web Applications using ASP.NET</w:t>
+      </w:r>
+      <w:r>
+        <w:rPr>
+          <w:sz w:val="24"/>
+          <w:szCs w:val="24"/>
+        </w:rPr>
+        <w:t>,</w:t>
+      </w:r>
+      <w:r>
+        <w:rPr>
+          <w:sz w:val="24"/>
+          <w:szCs w:val="24"/>
+        </w:rPr>
+        <w:t xml:space="preserve"> C#, jQuery, JavaScript, CSS, Html5, XSLT, and XML.</w:t>
+      </w:r>
     </w:p>
     <w:p>
       <w:pPr>
@@ -2088,7 +2287,28 @@
           <w:sz w:val="24"/>
           <w:szCs w:val="24"/>
         </w:rPr>
-        <w:t>Analyze code for problem resolution and performance optimizations.</w:t>
+        <w:t xml:space="preserve">Involved designing in web </w:t>
+      </w:r>
+      <w:r>
+        <w:rPr>
+          <w:sz w:val="24"/>
+          <w:szCs w:val="24"/>
+        </w:rPr>
+        <w:t>components</w:t>
+      </w:r>
+      <w:r>
+        <w:rPr>
+          <w:sz w:val="24"/>
+          <w:szCs w:val="24"/>
+        </w:rPr>
+        <w:t xml:space="preserve"> using HTML 5, JavaScript, Bootstrap, React.js, Mongo DB</w:t>
+      </w:r>
+      <w:r>
+        <w:rPr>
+          <w:sz w:val="24"/>
+          <w:szCs w:val="24"/>
+        </w:rPr>
+        <w:t>.</w:t>
       </w:r>
     </w:p>
     <w:p>
@@ -2108,7 +2328,8 @@
           <w:sz w:val="24"/>
           <w:szCs w:val="24"/>
         </w:rPr>
-        <w:t>Creates tables, functions, stored procedures, Ad Hoc reports, views and queries.</w:t>
+        <w:lastRenderedPageBreak/>
+        <w:t xml:space="preserve">Client facing, billable. </w:t>
       </w:r>
     </w:p>
     <w:p>
@@ -2128,7 +2349,7 @@
           <w:sz w:val="24"/>
           <w:szCs w:val="24"/>
         </w:rPr>
-        <w:t>Creates reports using Crystal report for asp.net application in Visual Studio.</w:t>
+        <w:t>Used JIRA as the bug tracking system to track and maintain the history of bugs/issues on everyday basis</w:t>
       </w:r>
     </w:p>
     <w:p>
@@ -2148,7 +2369,21 @@
           <w:sz w:val="24"/>
           <w:szCs w:val="24"/>
         </w:rPr>
-        <w:t>Creates Windows and WCF Services.</w:t>
+        <w:t xml:space="preserve">Work with clients </w:t>
+      </w:r>
+      <w:r>
+        <w:rPr>
+          <w:sz w:val="24"/>
+          <w:szCs w:val="24"/>
+        </w:rPr>
+        <w:t>to gather requirements</w:t>
+      </w:r>
+      <w:r>
+        <w:rPr>
+          <w:sz w:val="24"/>
+          <w:szCs w:val="24"/>
+        </w:rPr>
+        <w:t>.</w:t>
       </w:r>
     </w:p>
     <w:p>
@@ -2168,6 +2403,340 @@
           <w:sz w:val="24"/>
           <w:szCs w:val="24"/>
         </w:rPr>
+        <w:t>Site Deployment.</w:t>
+      </w:r>
+    </w:p>
+    <w:p>
+      <w:pPr>
+        <w:pStyle w:val="ListParagraph"/>
+        <w:numPr>
+          <w:ilvl w:val="0"/>
+          <w:numId w:val="9"/>
+        </w:numPr>
+        <w:rPr>
+          <w:sz w:val="24"/>
+          <w:szCs w:val="24"/>
+        </w:rPr>
+      </w:pPr>
+      <w:r>
+        <w:rPr>
+          <w:sz w:val="24"/>
+          <w:szCs w:val="24"/>
+        </w:rPr>
+        <w:t>Production support.</w:t>
+      </w:r>
+    </w:p>
+    <w:p>
+      <w:pPr>
+        <w:pStyle w:val="ListParagraph"/>
+        <w:numPr>
+          <w:ilvl w:val="0"/>
+          <w:numId w:val="9"/>
+        </w:numPr>
+        <w:rPr>
+          <w:b/>
+          <w:bCs/>
+          <w:sz w:val="24"/>
+          <w:szCs w:val="24"/>
+        </w:rPr>
+      </w:pPr>
+      <w:r>
+        <w:rPr>
+          <w:sz w:val="24"/>
+          <w:szCs w:val="24"/>
+        </w:rPr>
+        <w:t>C</w:t>
+      </w:r>
+      <w:r>
+        <w:rPr>
+          <w:sz w:val="24"/>
+          <w:szCs w:val="24"/>
+        </w:rPr>
+        <w:t>ontent Management System, Ecommerce.</w:t>
+      </w:r>
+    </w:p>
+    <w:p>
+      <w:pPr>
+        <w:pStyle w:val="ListParagraph"/>
+        <w:ind w:left="780"/>
+        <w:rPr>
+          <w:b/>
+          <w:sz w:val="24"/>
+          <w:szCs w:val="24"/>
+        </w:rPr>
+      </w:pPr>
+    </w:p>
+    <w:p>
+      <w:pPr>
+        <w:rPr>
+          <w:b/>
+          <w:bCs/>
+          <w:sz w:val="24"/>
+          <w:szCs w:val="24"/>
+        </w:rPr>
+      </w:pPr>
+      <w:r>
+        <w:rPr>
+          <w:b/>
+          <w:bCs/>
+          <w:sz w:val="24"/>
+          <w:szCs w:val="24"/>
+        </w:rPr>
+        <w:t>Axiom Incorporated</w:t>
+      </w:r>
+      <w:r>
+        <w:rPr>
+          <w:b/>
+          <w:bCs/>
+          <w:sz w:val="24"/>
+          <w:szCs w:val="24"/>
+        </w:rPr>
+        <w:t>,</w:t>
+      </w:r>
+      <w:r>
+        <w:rPr>
+          <w:b/>
+          <w:bCs/>
+          <w:sz w:val="24"/>
+          <w:szCs w:val="24"/>
+        </w:rPr>
+        <w:t xml:space="preserve"> </w:t>
+      </w:r>
+      <w:r>
+        <w:rPr>
+          <w:sz w:val="24"/>
+          <w:szCs w:val="24"/>
+        </w:rPr>
+        <w:t>Marietta, GA</w:t>
+      </w:r>
+      <w:r>
+        <w:rPr>
+          <w:sz w:val="24"/>
+          <w:szCs w:val="24"/>
+        </w:rPr>
+        <w:tab/>
+      </w:r>
+      <w:r>
+        <w:rPr>
+          <w:sz w:val="24"/>
+          <w:szCs w:val="24"/>
+        </w:rPr>
+        <w:tab/>
+      </w:r>
+      <w:r>
+        <w:rPr>
+          <w:sz w:val="24"/>
+          <w:szCs w:val="24"/>
+        </w:rPr>
+        <w:tab/>
+      </w:r>
+      <w:r>
+        <w:rPr>
+          <w:sz w:val="24"/>
+          <w:szCs w:val="24"/>
+        </w:rPr>
+        <w:t xml:space="preserve">               </w:t>
+      </w:r>
+      <w:r>
+        <w:rPr>
+          <w:sz w:val="24"/>
+          <w:szCs w:val="24"/>
+        </w:rPr>
+        <w:t xml:space="preserve">May 2012 – </w:t>
+      </w:r>
+      <w:r>
+        <w:rPr>
+          <w:sz w:val="24"/>
+          <w:szCs w:val="24"/>
+        </w:rPr>
+        <w:t>May</w:t>
+      </w:r>
+      <w:r>
+        <w:rPr>
+          <w:sz w:val="24"/>
+          <w:szCs w:val="24"/>
+        </w:rPr>
+        <w:t xml:space="preserve"> </w:t>
+      </w:r>
+      <w:r>
+        <w:rPr>
+          <w:sz w:val="24"/>
+          <w:szCs w:val="24"/>
+        </w:rPr>
+        <w:t>2014</w:t>
+      </w:r>
+    </w:p>
+    <w:p>
+      <w:pPr>
+        <w:rPr>
+          <w:b/>
+          <w:bCs/>
+          <w:sz w:val="24"/>
+          <w:szCs w:val="24"/>
+          <w:u w:val="single"/>
+        </w:rPr>
+      </w:pPr>
+      <w:r>
+        <w:rPr>
+          <w:b/>
+          <w:bCs/>
+          <w:sz w:val="24"/>
+          <w:szCs w:val="24"/>
+          <w:u w:val="single"/>
+        </w:rPr>
+        <w:t>Jr .Net Application Developer</w:t>
+      </w:r>
+    </w:p>
+    <w:p>
+      <w:pPr>
+        <w:rPr>
+          <w:b/>
+          <w:sz w:val="24"/>
+          <w:szCs w:val="24"/>
+          <w:u w:val="single"/>
+        </w:rPr>
+      </w:pPr>
+    </w:p>
+    <w:p>
+      <w:pPr>
+        <w:pStyle w:val="ListParagraph"/>
+        <w:numPr>
+          <w:ilvl w:val="0"/>
+          <w:numId w:val="9"/>
+        </w:numPr>
+        <w:rPr>
+          <w:sz w:val="24"/>
+          <w:szCs w:val="24"/>
+        </w:rPr>
+      </w:pPr>
+      <w:r>
+        <w:rPr>
+          <w:sz w:val="24"/>
+          <w:szCs w:val="24"/>
+        </w:rPr>
+        <w:t xml:space="preserve">Design/Program </w:t>
+      </w:r>
+      <w:r>
+        <w:rPr>
+          <w:sz w:val="24"/>
+          <w:szCs w:val="24"/>
+        </w:rPr>
+        <w:t>ASP.Net</w:t>
+      </w:r>
+      <w:r>
+        <w:rPr>
+          <w:sz w:val="24"/>
+          <w:szCs w:val="24"/>
+        </w:rPr>
+        <w:t xml:space="preserve"> web applications using C#, </w:t>
+      </w:r>
+      <w:proofErr w:type="spellStart"/>
+      <w:r>
+        <w:rPr>
+          <w:sz w:val="24"/>
+          <w:szCs w:val="24"/>
+        </w:rPr>
+        <w:t>knockoutjs</w:t>
+      </w:r>
+      <w:proofErr w:type="spellEnd"/>
+    </w:p>
+    <w:p>
+      <w:pPr>
+        <w:pStyle w:val="ListParagraph"/>
+        <w:numPr>
+          <w:ilvl w:val="0"/>
+          <w:numId w:val="9"/>
+        </w:numPr>
+        <w:rPr>
+          <w:sz w:val="24"/>
+          <w:szCs w:val="24"/>
+        </w:rPr>
+      </w:pPr>
+      <w:r>
+        <w:rPr>
+          <w:sz w:val="24"/>
+          <w:szCs w:val="24"/>
+        </w:rPr>
+        <w:t>Analyze code for problem resolution and performance optimizations.</w:t>
+      </w:r>
+    </w:p>
+    <w:p>
+      <w:pPr>
+        <w:pStyle w:val="ListParagraph"/>
+        <w:numPr>
+          <w:ilvl w:val="0"/>
+          <w:numId w:val="9"/>
+        </w:numPr>
+        <w:rPr>
+          <w:sz w:val="24"/>
+          <w:szCs w:val="24"/>
+        </w:rPr>
+      </w:pPr>
+      <w:r>
+        <w:rPr>
+          <w:sz w:val="24"/>
+          <w:szCs w:val="24"/>
+        </w:rPr>
+        <w:t>Creates tables, functions, stored procedures, Ad Hoc reports, views and queries.</w:t>
+      </w:r>
+    </w:p>
+    <w:p>
+      <w:pPr>
+        <w:pStyle w:val="ListParagraph"/>
+        <w:numPr>
+          <w:ilvl w:val="0"/>
+          <w:numId w:val="9"/>
+        </w:numPr>
+        <w:rPr>
+          <w:sz w:val="24"/>
+          <w:szCs w:val="24"/>
+        </w:rPr>
+      </w:pPr>
+      <w:r>
+        <w:rPr>
+          <w:sz w:val="24"/>
+          <w:szCs w:val="24"/>
+        </w:rPr>
+        <w:t>Creates reports using Crystal report for asp.net application in Visual Studio.</w:t>
+      </w:r>
+    </w:p>
+    <w:p>
+      <w:pPr>
+        <w:pStyle w:val="ListParagraph"/>
+        <w:numPr>
+          <w:ilvl w:val="0"/>
+          <w:numId w:val="9"/>
+        </w:numPr>
+        <w:rPr>
+          <w:sz w:val="24"/>
+          <w:szCs w:val="24"/>
+        </w:rPr>
+      </w:pPr>
+      <w:r>
+        <w:rPr>
+          <w:sz w:val="24"/>
+          <w:szCs w:val="24"/>
+        </w:rPr>
+        <w:t>Creates Windows and WCF Services.</w:t>
+      </w:r>
+    </w:p>
+    <w:p>
+      <w:pPr>
+        <w:pStyle w:val="ListParagraph"/>
+        <w:numPr>
+          <w:ilvl w:val="0"/>
+          <w:numId w:val="9"/>
+        </w:numPr>
+        <w:rPr>
+          <w:sz w:val="24"/>
+          <w:szCs w:val="24"/>
+        </w:rPr>
+      </w:pPr>
+      <w:r>
+        <w:rPr>
+          <w:sz w:val="24"/>
+          <w:szCs w:val="24"/>
+        </w:rPr>
         <w:t>Insurance Claim Software.</w:t>
       </w:r>
     </w:p>
@@ -2403,8 +2972,8 @@
       </w:pPr>
     </w:p>
     <w:sectPr>
-      <w:headerReference w:type="default" r:id="rId8"/>
-      <w:footerReference w:type="default" r:id="rId9"/>
+      <w:headerReference w:type="default" r:id="rId9"/>
+      <w:footerReference w:type="default" r:id="rId10"/>
       <w:pgSz w:w="12240" w:h="15840"/>
       <w:pgMar w:top="1440" w:right="1800" w:bottom="1440" w:left="1800" w:header="720" w:footer="864" w:gutter="0"/>
       <w:pgNumType w:start="1"/>
@@ -2604,6 +3173,119 @@
     </w:lvl>
   </w:abstractNum>
   <w:abstractNum w:abstractNumId="1" w15:restartNumberingAfterBreak="0">
+    <w:nsid w:val="06CA2F09"/>
+    <w:multiLevelType w:val="hybridMultilevel"/>
+    <w:tmpl w:val="6FFCB75C"/>
+    <w:lvl w:ilvl="0" w:tplc="04090001">
+      <w:start w:val="1"/>
+      <w:numFmt w:val="bullet"/>
+      <w:lvlText w:val=""/>
+      <w:lvlJc w:val="left"/>
+      <w:pPr>
+        <w:ind w:left="720" w:hanging="360"/>
+      </w:pPr>
+      <w:rPr>
+        <w:rFonts w:ascii="Symbol" w:hAnsi="Symbol" w:hint="default"/>
+      </w:rPr>
+    </w:lvl>
+    <w:lvl w:ilvl="1" w:tplc="04090003" w:tentative="1">
+      <w:start w:val="1"/>
+      <w:numFmt w:val="bullet"/>
+      <w:lvlText w:val="o"/>
+      <w:lvlJc w:val="left"/>
+      <w:pPr>
+        <w:ind w:left="1440" w:hanging="360"/>
+      </w:pPr>
+      <w:rPr>
+        <w:rFonts w:ascii="Courier New" w:hAnsi="Courier New" w:cs="Courier New" w:hint="default"/>
+      </w:rPr>
+    </w:lvl>
+    <w:lvl w:ilvl="2" w:tplc="04090005" w:tentative="1">
+      <w:start w:val="1"/>
+      <w:numFmt w:val="bullet"/>
+      <w:lvlText w:val=""/>
+      <w:lvlJc w:val="left"/>
+      <w:pPr>
+        <w:ind w:left="2160" w:hanging="360"/>
+      </w:pPr>
+      <w:rPr>
+        <w:rFonts w:ascii="Wingdings" w:hAnsi="Wingdings" w:hint="default"/>
+      </w:rPr>
+    </w:lvl>
+    <w:lvl w:ilvl="3" w:tplc="04090001" w:tentative="1">
+      <w:start w:val="1"/>
+      <w:numFmt w:val="bullet"/>
+      <w:lvlText w:val=""/>
+      <w:lvlJc w:val="left"/>
+      <w:pPr>
+        <w:ind w:left="2880" w:hanging="360"/>
+      </w:pPr>
+      <w:rPr>
+        <w:rFonts w:ascii="Symbol" w:hAnsi="Symbol" w:hint="default"/>
+      </w:rPr>
+    </w:lvl>
+    <w:lvl w:ilvl="4" w:tplc="04090003" w:tentative="1">
+      <w:start w:val="1"/>
+      <w:numFmt w:val="bullet"/>
+      <w:lvlText w:val="o"/>
+      <w:lvlJc w:val="left"/>
+      <w:pPr>
+        <w:ind w:left="3600" w:hanging="360"/>
+      </w:pPr>
+      <w:rPr>
+        <w:rFonts w:ascii="Courier New" w:hAnsi="Courier New" w:cs="Courier New" w:hint="default"/>
+      </w:rPr>
+    </w:lvl>
+    <w:lvl w:ilvl="5" w:tplc="04090005" w:tentative="1">
+      <w:start w:val="1"/>
+      <w:numFmt w:val="bullet"/>
+      <w:lvlText w:val=""/>
+      <w:lvlJc w:val="left"/>
+      <w:pPr>
+        <w:ind w:left="4320" w:hanging="360"/>
+      </w:pPr>
+      <w:rPr>
+        <w:rFonts w:ascii="Wingdings" w:hAnsi="Wingdings" w:hint="default"/>
+      </w:rPr>
+    </w:lvl>
+    <w:lvl w:ilvl="6" w:tplc="04090001" w:tentative="1">
+      <w:start w:val="1"/>
+      <w:numFmt w:val="bullet"/>
+      <w:lvlText w:val=""/>
+      <w:lvlJc w:val="left"/>
+      <w:pPr>
+        <w:ind w:left="5040" w:hanging="360"/>
+      </w:pPr>
+      <w:rPr>
+        <w:rFonts w:ascii="Symbol" w:hAnsi="Symbol" w:hint="default"/>
+      </w:rPr>
+    </w:lvl>
+    <w:lvl w:ilvl="7" w:tplc="04090003" w:tentative="1">
+      <w:start w:val="1"/>
+      <w:numFmt w:val="bullet"/>
+      <w:lvlText w:val="o"/>
+      <w:lvlJc w:val="left"/>
+      <w:pPr>
+        <w:ind w:left="5760" w:hanging="360"/>
+      </w:pPr>
+      <w:rPr>
+        <w:rFonts w:ascii="Courier New" w:hAnsi="Courier New" w:cs="Courier New" w:hint="default"/>
+      </w:rPr>
+    </w:lvl>
+    <w:lvl w:ilvl="8" w:tplc="04090005" w:tentative="1">
+      <w:start w:val="1"/>
+      <w:numFmt w:val="bullet"/>
+      <w:lvlText w:val=""/>
+      <w:lvlJc w:val="left"/>
+      <w:pPr>
+        <w:ind w:left="6480" w:hanging="360"/>
+      </w:pPr>
+      <w:rPr>
+        <w:rFonts w:ascii="Wingdings" w:hAnsi="Wingdings" w:hint="default"/>
+      </w:rPr>
+    </w:lvl>
+  </w:abstractNum>
+  <w:abstractNum w:abstractNumId="2" w15:restartNumberingAfterBreak="0">
     <w:nsid w:val="09B46504"/>
     <w:multiLevelType w:val="hybridMultilevel"/>
     <w:tmpl w:val="45A64A1E"/>
@@ -2716,7 +3398,7 @@
       </w:rPr>
     </w:lvl>
   </w:abstractNum>
-  <w:abstractNum w:abstractNumId="2" w15:restartNumberingAfterBreak="0">
+  <w:abstractNum w:abstractNumId="3" w15:restartNumberingAfterBreak="0">
     <w:nsid w:val="184D7F00"/>
     <w:multiLevelType w:val="hybridMultilevel"/>
     <w:tmpl w:val="ED34826C"/>
@@ -2829,7 +3511,7 @@
       </w:rPr>
     </w:lvl>
   </w:abstractNum>
-  <w:abstractNum w:abstractNumId="3" w15:restartNumberingAfterBreak="0">
+  <w:abstractNum w:abstractNumId="4" w15:restartNumberingAfterBreak="0">
     <w:nsid w:val="3B2B18CD"/>
     <w:multiLevelType w:val="hybridMultilevel"/>
     <w:tmpl w:val="3F44931E"/>
@@ -2942,7 +3624,7 @@
       </w:rPr>
     </w:lvl>
   </w:abstractNum>
-  <w:abstractNum w:abstractNumId="4" w15:restartNumberingAfterBreak="0">
+  <w:abstractNum w:abstractNumId="5" w15:restartNumberingAfterBreak="0">
     <w:nsid w:val="556A7CB0"/>
     <w:multiLevelType w:val="hybridMultilevel"/>
     <w:tmpl w:val="74788BCE"/>
@@ -3055,7 +3737,7 @@
       </w:rPr>
     </w:lvl>
   </w:abstractNum>
-  <w:abstractNum w:abstractNumId="5" w15:restartNumberingAfterBreak="0">
+  <w:abstractNum w:abstractNumId="6" w15:restartNumberingAfterBreak="0">
     <w:nsid w:val="55BB3D9D"/>
     <w:multiLevelType w:val="hybridMultilevel"/>
     <w:tmpl w:val="B40A5BF8"/>
@@ -3168,7 +3850,7 @@
       </w:rPr>
     </w:lvl>
   </w:abstractNum>
-  <w:abstractNum w:abstractNumId="6" w15:restartNumberingAfterBreak="0">
+  <w:abstractNum w:abstractNumId="7" w15:restartNumberingAfterBreak="0">
     <w:nsid w:val="6C925DDA"/>
     <w:multiLevelType w:val="hybridMultilevel"/>
     <w:tmpl w:val="99ACF0D0"/>
@@ -3281,7 +3963,7 @@
       </w:rPr>
     </w:lvl>
   </w:abstractNum>
-  <w:abstractNum w:abstractNumId="7" w15:restartNumberingAfterBreak="0">
+  <w:abstractNum w:abstractNumId="8" w15:restartNumberingAfterBreak="0">
     <w:nsid w:val="773C0854"/>
     <w:multiLevelType w:val="hybridMultilevel"/>
     <w:tmpl w:val="1708CB32"/>
@@ -3394,7 +4076,7 @@
       </w:rPr>
     </w:lvl>
   </w:abstractNum>
-  <w:abstractNum w:abstractNumId="8" w15:restartNumberingAfterBreak="0">
+  <w:abstractNum w:abstractNumId="9" w15:restartNumberingAfterBreak="0">
     <w:nsid w:val="7F872577"/>
     <w:multiLevelType w:val="hybridMultilevel"/>
     <w:tmpl w:val="1A824436"/>
@@ -3508,31 +4190,34 @@
     </w:lvl>
   </w:abstractNum>
   <w:num w:numId="1">
-    <w:abstractNumId w:val="6"/>
+    <w:abstractNumId w:val="7"/>
   </w:num>
   <w:num w:numId="2">
-    <w:abstractNumId w:val="7"/>
+    <w:abstractNumId w:val="8"/>
   </w:num>
   <w:num w:numId="3">
     <w:abstractNumId w:val="0"/>
   </w:num>
   <w:num w:numId="4">
+    <w:abstractNumId w:val="6"/>
+  </w:num>
+  <w:num w:numId="5">
+    <w:abstractNumId w:val="4"/>
+  </w:num>
+  <w:num w:numId="6">
     <w:abstractNumId w:val="5"/>
   </w:num>
-  <w:num w:numId="5">
+  <w:num w:numId="7">
     <w:abstractNumId w:val="3"/>
   </w:num>
-  <w:num w:numId="6">
-    <w:abstractNumId w:val="4"/>
-  </w:num>
-  <w:num w:numId="7">
+  <w:num w:numId="8">
     <w:abstractNumId w:val="2"/>
   </w:num>
-  <w:num w:numId="8">
+  <w:num w:numId="9">
+    <w:abstractNumId w:val="9"/>
+  </w:num>
+  <w:num w:numId="10">
     <w:abstractNumId w:val="1"/>
-  </w:num>
-  <w:num w:numId="9">
-    <w:abstractNumId w:val="8"/>
   </w:num>
 </w:numbering>
 </file>
@@ -4293,7 +4978,7 @@
 </file>
 
 <file path=customXml/itemProps1.xml><?xml version="1.0" encoding="utf-8"?>
-<ds:datastoreItem xmlns:ds="http://schemas.openxmlformats.org/officeDocument/2006/customXml" ds:itemID="{68031DB5-54B4-4DB9-9E94-77D3A0477B36}">
+<ds:datastoreItem xmlns:ds="http://schemas.openxmlformats.org/officeDocument/2006/customXml" ds:itemID="{35D31764-B9F4-49FC-B37E-BB9D9887EECF}">
   <ds:schemaRefs>
     <ds:schemaRef ds:uri="http://schemas.openxmlformats.org/officeDocument/2006/bibliography"/>
   </ds:schemaRefs>

</xml_diff>